<commit_message>
added new text to java14
</commit_message>
<xml_diff>
--- a/docs/Java14.docx
+++ b/docs/Java14.docx
@@ -1,6 +1,6 @@
 
 <file path=word/document.xml><?xml version="1.0" encoding="utf-8"?>
-<w:document xmlns:wpc="http://schemas.microsoft.com/office/word/2010/wordprocessingCanvas" xmlns:cx="http://schemas.microsoft.com/office/drawing/2014/chartex" xmlns:cx1="http://schemas.microsoft.com/office/drawing/2015/9/8/chartex" xmlns:cx2="http://schemas.microsoft.com/office/drawing/2015/10/21/chartex" xmlns:cx3="http://schemas.microsoft.com/office/drawing/2016/5/9/chartex" xmlns:cx4="http://schemas.microsoft.com/office/drawing/2016/5/10/chartex" xmlns:cx5="http://schemas.microsoft.com/office/drawing/2016/5/11/chartex" xmlns:cx6="http://schemas.microsoft.com/office/drawing/2016/5/12/chartex" xmlns:cx7="http://schemas.microsoft.com/office/drawing/2016/5/13/chartex" xmlns:cx8="http://schemas.microsoft.com/office/drawing/2016/5/14/chartex" xmlns:mc="http://schemas.openxmlformats.org/markup-compatibility/2006" xmlns:aink="http://schemas.microsoft.com/office/drawing/2016/ink" xmlns:am3d="http://schemas.microsoft.com/office/drawing/2017/model3d" xmlns:o="urn:schemas-microsoft-com:office:office" xmlns:r="http://schemas.openxmlformats.org/officeDocument/2006/relationships" xmlns:m="http://schemas.openxmlformats.org/officeDocument/2006/math" xmlns:v="urn:schemas-microsoft-com:vml" xmlns:wp14="http://schemas.microsoft.com/office/word/2010/wordprocessingDrawing" xmlns:wp="http://schemas.openxmlformats.org/drawingml/2006/wordprocessingDrawing" xmlns:w10="urn:schemas-microsoft-com:office:word" xmlns:w="http://schemas.openxmlformats.org/wordprocessingml/2006/main" xmlns:w14="http://schemas.microsoft.com/office/word/2010/wordml" xmlns:w15="http://schemas.microsoft.com/office/word/2012/wordml" xmlns:w16cid="http://schemas.microsoft.com/office/word/2016/wordml/cid" xmlns:w16se="http://schemas.microsoft.com/office/word/2015/wordml/symex" xmlns:wpg="http://schemas.microsoft.com/office/word/2010/wordprocessingGroup" xmlns:wpi="http://schemas.microsoft.com/office/word/2010/wordprocessingInk" xmlns:wne="http://schemas.microsoft.com/office/word/2006/wordml" xmlns:wps="http://schemas.microsoft.com/office/word/2010/wordprocessingShape" mc:Ignorable="w14 w15 w16se w16cid wp14">
+<w:document xmlns:wpc="http://schemas.microsoft.com/office/word/2010/wordprocessingCanvas" xmlns:cx="http://schemas.microsoft.com/office/drawing/2014/chartex" xmlns:cx1="http://schemas.microsoft.com/office/drawing/2015/9/8/chartex" xmlns:cx2="http://schemas.microsoft.com/office/drawing/2015/10/21/chartex" xmlns:cx3="http://schemas.microsoft.com/office/drawing/2016/5/9/chartex" xmlns:cx4="http://schemas.microsoft.com/office/drawing/2016/5/10/chartex" xmlns:cx5="http://schemas.microsoft.com/office/drawing/2016/5/11/chartex" xmlns:cx6="http://schemas.microsoft.com/office/drawing/2016/5/12/chartex" xmlns:cx7="http://schemas.microsoft.com/office/drawing/2016/5/13/chartex" xmlns:cx8="http://schemas.microsoft.com/office/drawing/2016/5/14/chartex" xmlns:mc="http://schemas.openxmlformats.org/markup-compatibility/2006" xmlns:aink="http://schemas.microsoft.com/office/drawing/2016/ink" xmlns:am3d="http://schemas.microsoft.com/office/drawing/2017/model3d" xmlns:o="urn:schemas-microsoft-com:office:office" xmlns:r="http://schemas.openxmlformats.org/officeDocument/2006/relationships" xmlns:m="http://schemas.openxmlformats.org/officeDocument/2006/math" xmlns:v="urn:schemas-microsoft-com:vml" xmlns:wp14="http://schemas.microsoft.com/office/word/2010/wordprocessingDrawing" xmlns:wp="http://schemas.openxmlformats.org/drawingml/2006/wordprocessingDrawing" xmlns:w10="urn:schemas-microsoft-com:office:word" xmlns:w="http://schemas.openxmlformats.org/wordprocessingml/2006/main" xmlns:w14="http://schemas.microsoft.com/office/word/2010/wordml" xmlns:w15="http://schemas.microsoft.com/office/word/2012/wordml" xmlns:w16cex="http://schemas.microsoft.com/office/word/2018/wordml/cex" xmlns:w16cid="http://schemas.microsoft.com/office/word/2016/wordml/cid" xmlns:w16="http://schemas.microsoft.com/office/word/2018/wordml" xmlns:w16se="http://schemas.microsoft.com/office/word/2015/wordml/symex" xmlns:wpg="http://schemas.microsoft.com/office/word/2010/wordprocessingGroup" xmlns:wpi="http://schemas.microsoft.com/office/word/2010/wordprocessingInk" xmlns:wne="http://schemas.microsoft.com/office/word/2006/wordml" xmlns:wps="http://schemas.microsoft.com/office/word/2010/wordprocessingShape" mc:Ignorable="w14 w15 w16se w16cid w16 w16cex wp14">
   <w:body>
     <w:p>
       <w:pPr>
@@ -184,8 +184,6 @@
         <w:t xml:space="preserve"> (preview)</w:t>
       </w:r>
     </w:p>
-    <w:p/>
-    <w:p/>
     <w:p>
       <w:pPr>
         <w:pStyle w:val="Heading1"/>
@@ -294,6 +292,9 @@
     </w:p>
     <w:p>
       <w:r>
+        <w:rPr>
+          <w:noProof/>
+        </w:rPr>
         <w:drawing>
           <wp:inline distT="0" distB="0" distL="0" distR="0" wp14:anchorId="68D5968B" wp14:editId="5B7B4BCA">
             <wp:extent cx="5972810" cy="1162685"/>
@@ -310,7 +311,7 @@
                     <pic:cNvPicPr/>
                   </pic:nvPicPr>
                   <pic:blipFill>
-                    <a:blip r:embed="rId5"/>
+                    <a:blip r:embed="rId7"/>
                     <a:stretch>
                       <a:fillRect/>
                     </a:stretch>
@@ -530,44 +531,95 @@
           <w:color w:val="A9B7C6"/>
           <w:sz w:val="29"/>
           <w:szCs w:val="29"/>
-        </w:rPr>
-      </w:pPr>
-      <w:r>
-        <w:rPr>
-          <w:rFonts w:ascii="JetBrains Mono" w:eastAsia="Times New Roman" w:hAnsi="JetBrains Mono" w:cs="Courier New"/>
-          <w:color w:val="CC7832"/>
-          <w:sz w:val="29"/>
-          <w:szCs w:val="29"/>
-        </w:rPr>
-        <w:t xml:space="preserve">switch </w:t>
-      </w:r>
-      <w:r>
-        <w:rPr>
-          <w:rFonts w:ascii="JetBrains Mono" w:eastAsia="Times New Roman" w:hAnsi="JetBrains Mono" w:cs="Courier New"/>
-          <w:color w:val="A9B7C6"/>
-          <w:sz w:val="29"/>
-          <w:szCs w:val="29"/>
-        </w:rPr>
-        <w:t>(number) {</w:t>
-      </w:r>
-      <w:r>
-        <w:rPr>
-          <w:rFonts w:ascii="JetBrains Mono" w:eastAsia="Times New Roman" w:hAnsi="JetBrains Mono" w:cs="Courier New"/>
-          <w:color w:val="A9B7C6"/>
-          <w:sz w:val="29"/>
-          <w:szCs w:val="29"/>
+          <w:lang w:val="pl-PL"/>
+        </w:rPr>
+      </w:pPr>
+      <w:proofErr w:type="spellStart"/>
+      <w:r>
+        <w:rPr>
+          <w:rFonts w:ascii="JetBrains Mono" w:eastAsia="Times New Roman" w:hAnsi="JetBrains Mono" w:cs="Courier New"/>
+          <w:color w:val="CC7832"/>
+          <w:sz w:val="29"/>
+          <w:szCs w:val="29"/>
+          <w:lang w:val="pl-PL"/>
+        </w:rPr>
+        <w:t>switch</w:t>
+      </w:r>
+      <w:proofErr w:type="spellEnd"/>
+      <w:r>
+        <w:rPr>
+          <w:rFonts w:ascii="JetBrains Mono" w:eastAsia="Times New Roman" w:hAnsi="JetBrains Mono" w:cs="Courier New"/>
+          <w:color w:val="CC7832"/>
+          <w:sz w:val="29"/>
+          <w:szCs w:val="29"/>
+          <w:lang w:val="pl-PL"/>
+        </w:rPr>
+        <w:t xml:space="preserve"> </w:t>
+      </w:r>
+      <w:r>
+        <w:rPr>
+          <w:rFonts w:ascii="JetBrains Mono" w:eastAsia="Times New Roman" w:hAnsi="JetBrains Mono" w:cs="Courier New"/>
+          <w:color w:val="A9B7C6"/>
+          <w:sz w:val="29"/>
+          <w:szCs w:val="29"/>
+          <w:lang w:val="pl-PL"/>
+        </w:rPr>
+        <w:t>(</w:t>
+      </w:r>
+      <w:proofErr w:type="spellStart"/>
+      <w:r>
+        <w:rPr>
+          <w:rFonts w:ascii="JetBrains Mono" w:eastAsia="Times New Roman" w:hAnsi="JetBrains Mono" w:cs="Courier New"/>
+          <w:color w:val="A9B7C6"/>
+          <w:sz w:val="29"/>
+          <w:szCs w:val="29"/>
+          <w:lang w:val="pl-PL"/>
+        </w:rPr>
+        <w:t>number</w:t>
+      </w:r>
+      <w:proofErr w:type="spellEnd"/>
+      <w:r>
+        <w:rPr>
+          <w:rFonts w:ascii="JetBrains Mono" w:eastAsia="Times New Roman" w:hAnsi="JetBrains Mono" w:cs="Courier New"/>
+          <w:color w:val="A9B7C6"/>
+          <w:sz w:val="29"/>
+          <w:szCs w:val="29"/>
+          <w:lang w:val="pl-PL"/>
+        </w:rPr>
+        <w:t>) {</w:t>
+      </w:r>
+      <w:r>
+        <w:rPr>
+          <w:rFonts w:ascii="JetBrains Mono" w:eastAsia="Times New Roman" w:hAnsi="JetBrains Mono" w:cs="Courier New"/>
+          <w:color w:val="A9B7C6"/>
+          <w:sz w:val="29"/>
+          <w:szCs w:val="29"/>
+          <w:lang w:val="pl-PL"/>
         </w:rPr>
         <w:br/>
         <w:t xml:space="preserve">    </w:t>
       </w:r>
-      <w:r>
-        <w:rPr>
-          <w:rFonts w:ascii="JetBrains Mono" w:eastAsia="Times New Roman" w:hAnsi="JetBrains Mono" w:cs="Courier New"/>
-          <w:color w:val="CC7832"/>
-          <w:sz w:val="29"/>
-          <w:szCs w:val="29"/>
-        </w:rPr>
-        <w:t xml:space="preserve">case </w:t>
+      <w:proofErr w:type="spellStart"/>
+      <w:r>
+        <w:rPr>
+          <w:rFonts w:ascii="JetBrains Mono" w:eastAsia="Times New Roman" w:hAnsi="JetBrains Mono" w:cs="Courier New"/>
+          <w:color w:val="CC7832"/>
+          <w:sz w:val="29"/>
+          <w:szCs w:val="29"/>
+          <w:lang w:val="pl-PL"/>
+        </w:rPr>
+        <w:t>case</w:t>
+      </w:r>
+      <w:proofErr w:type="spellEnd"/>
+      <w:r>
+        <w:rPr>
+          <w:rFonts w:ascii="JetBrains Mono" w:eastAsia="Times New Roman" w:hAnsi="JetBrains Mono" w:cs="Courier New"/>
+          <w:color w:val="CC7832"/>
+          <w:sz w:val="29"/>
+          <w:szCs w:val="29"/>
+          <w:lang w:val="pl-PL"/>
+        </w:rPr>
+        <w:t xml:space="preserve"> </w:t>
       </w:r>
       <w:r>
         <w:rPr>
@@ -575,6 +627,7 @@
           <w:color w:val="6897BB"/>
           <w:sz w:val="29"/>
           <w:szCs w:val="29"/>
+          <w:lang w:val="pl-PL"/>
         </w:rPr>
         <w:t xml:space="preserve">0 </w:t>
       </w:r>
@@ -584,6 +637,7 @@
           <w:color w:val="A9B7C6"/>
           <w:sz w:val="29"/>
           <w:szCs w:val="29"/>
+          <w:lang w:val="pl-PL"/>
         </w:rPr>
         <w:t xml:space="preserve">-&gt; </w:t>
       </w:r>
@@ -594,6 +648,7 @@
           <w:color w:val="A9B7C6"/>
           <w:sz w:val="29"/>
           <w:szCs w:val="29"/>
+          <w:lang w:val="pl-PL"/>
         </w:rPr>
         <w:t>System.</w:t>
       </w:r>
@@ -605,6 +660,7 @@
           <w:color w:val="9876AA"/>
           <w:sz w:val="29"/>
           <w:szCs w:val="29"/>
+          <w:lang w:val="pl-PL"/>
         </w:rPr>
         <w:t>out</w:t>
       </w:r>
@@ -614,6 +670,7 @@
           <w:color w:val="A9B7C6"/>
           <w:sz w:val="29"/>
           <w:szCs w:val="29"/>
+          <w:lang w:val="pl-PL"/>
         </w:rPr>
         <w:t>.println</w:t>
       </w:r>
@@ -624,6 +681,7 @@
           <w:color w:val="A9B7C6"/>
           <w:sz w:val="29"/>
           <w:szCs w:val="29"/>
+          <w:lang w:val="pl-PL"/>
         </w:rPr>
         <w:t>(</w:t>
       </w:r>
@@ -633,6 +691,7 @@
           <w:color w:val="6A8759"/>
           <w:sz w:val="29"/>
           <w:szCs w:val="29"/>
+          <w:lang w:val="pl-PL"/>
         </w:rPr>
         <w:t>"zero"</w:t>
       </w:r>
@@ -642,6 +701,7 @@
           <w:color w:val="A9B7C6"/>
           <w:sz w:val="29"/>
           <w:szCs w:val="29"/>
+          <w:lang w:val="pl-PL"/>
         </w:rPr>
         <w:t>)</w:t>
       </w:r>
@@ -651,6 +711,7 @@
           <w:color w:val="CC7832"/>
           <w:sz w:val="29"/>
           <w:szCs w:val="29"/>
+          <w:lang w:val="pl-PL"/>
         </w:rPr>
         <w:t>;</w:t>
       </w:r>
@@ -660,9 +721,32 @@
           <w:color w:val="CC7832"/>
           <w:sz w:val="29"/>
           <w:szCs w:val="29"/>
+          <w:lang w:val="pl-PL"/>
         </w:rPr>
         <w:br/>
-        <w:t xml:space="preserve">    case </w:t>
+        <w:t xml:space="preserve">    </w:t>
+      </w:r>
+      <w:proofErr w:type="spellStart"/>
+      <w:r>
+        <w:rPr>
+          <w:rFonts w:ascii="JetBrains Mono" w:eastAsia="Times New Roman" w:hAnsi="JetBrains Mono" w:cs="Courier New"/>
+          <w:color w:val="CC7832"/>
+          <w:sz w:val="29"/>
+          <w:szCs w:val="29"/>
+          <w:lang w:val="pl-PL"/>
+        </w:rPr>
+        <w:t>case</w:t>
+      </w:r>
+      <w:proofErr w:type="spellEnd"/>
+      <w:r>
+        <w:rPr>
+          <w:rFonts w:ascii="JetBrains Mono" w:eastAsia="Times New Roman" w:hAnsi="JetBrains Mono" w:cs="Courier New"/>
+          <w:color w:val="CC7832"/>
+          <w:sz w:val="29"/>
+          <w:szCs w:val="29"/>
+          <w:lang w:val="pl-PL"/>
+        </w:rPr>
+        <w:t xml:space="preserve"> </w:t>
       </w:r>
       <w:r>
         <w:rPr>
@@ -670,6 +754,7 @@
           <w:color w:val="6897BB"/>
           <w:sz w:val="29"/>
           <w:szCs w:val="29"/>
+          <w:lang w:val="pl-PL"/>
         </w:rPr>
         <w:t xml:space="preserve">1 </w:t>
       </w:r>
@@ -679,6 +764,7 @@
           <w:color w:val="A9B7C6"/>
           <w:sz w:val="29"/>
           <w:szCs w:val="29"/>
+          <w:lang w:val="pl-PL"/>
         </w:rPr>
         <w:t xml:space="preserve">-&gt; </w:t>
       </w:r>
@@ -689,6 +775,7 @@
           <w:color w:val="A9B7C6"/>
           <w:sz w:val="29"/>
           <w:szCs w:val="29"/>
+          <w:lang w:val="pl-PL"/>
         </w:rPr>
         <w:t>System.</w:t>
       </w:r>
@@ -700,6 +787,7 @@
           <w:color w:val="9876AA"/>
           <w:sz w:val="29"/>
           <w:szCs w:val="29"/>
+          <w:lang w:val="pl-PL"/>
         </w:rPr>
         <w:t>out</w:t>
       </w:r>
@@ -709,6 +797,7 @@
           <w:color w:val="A9B7C6"/>
           <w:sz w:val="29"/>
           <w:szCs w:val="29"/>
+          <w:lang w:val="pl-PL"/>
         </w:rPr>
         <w:t>.println</w:t>
       </w:r>
@@ -719,6 +808,7 @@
           <w:color w:val="A9B7C6"/>
           <w:sz w:val="29"/>
           <w:szCs w:val="29"/>
+          <w:lang w:val="pl-PL"/>
         </w:rPr>
         <w:t>(</w:t>
       </w:r>
@@ -728,35 +818,17 @@
           <w:color w:val="6A8759"/>
           <w:sz w:val="29"/>
           <w:szCs w:val="29"/>
-        </w:rPr>
-        <w:t>"</w:t>
-      </w:r>
-      <w:proofErr w:type="spellStart"/>
-      <w:r>
-        <w:rPr>
-          <w:rFonts w:ascii="JetBrains Mono" w:eastAsia="Times New Roman" w:hAnsi="JetBrains Mono" w:cs="Courier New"/>
-          <w:color w:val="6A8759"/>
-          <w:sz w:val="29"/>
-          <w:szCs w:val="29"/>
-        </w:rPr>
-        <w:t>jeden</w:t>
-      </w:r>
-      <w:proofErr w:type="spellEnd"/>
-      <w:r>
-        <w:rPr>
-          <w:rFonts w:ascii="JetBrains Mono" w:eastAsia="Times New Roman" w:hAnsi="JetBrains Mono" w:cs="Courier New"/>
-          <w:color w:val="6A8759"/>
-          <w:sz w:val="29"/>
-          <w:szCs w:val="29"/>
-        </w:rPr>
-        <w:t>"</w:t>
-      </w:r>
-      <w:r>
-        <w:rPr>
-          <w:rFonts w:ascii="JetBrains Mono" w:eastAsia="Times New Roman" w:hAnsi="JetBrains Mono" w:cs="Courier New"/>
-          <w:color w:val="A9B7C6"/>
-          <w:sz w:val="29"/>
-          <w:szCs w:val="29"/>
+          <w:lang w:val="pl-PL"/>
+        </w:rPr>
+        <w:t>"jeden"</w:t>
+      </w:r>
+      <w:r>
+        <w:rPr>
+          <w:rFonts w:ascii="JetBrains Mono" w:eastAsia="Times New Roman" w:hAnsi="JetBrains Mono" w:cs="Courier New"/>
+          <w:color w:val="A9B7C6"/>
+          <w:sz w:val="29"/>
+          <w:szCs w:val="29"/>
+          <w:lang w:val="pl-PL"/>
         </w:rPr>
         <w:t>)</w:t>
       </w:r>
@@ -766,6 +838,7 @@
           <w:color w:val="CC7832"/>
           <w:sz w:val="29"/>
           <w:szCs w:val="29"/>
+          <w:lang w:val="pl-PL"/>
         </w:rPr>
         <w:t>;</w:t>
       </w:r>
@@ -775,9 +848,32 @@
           <w:color w:val="CC7832"/>
           <w:sz w:val="29"/>
           <w:szCs w:val="29"/>
+          <w:lang w:val="pl-PL"/>
         </w:rPr>
         <w:br/>
-        <w:t xml:space="preserve">    case </w:t>
+        <w:t xml:space="preserve">    </w:t>
+      </w:r>
+      <w:proofErr w:type="spellStart"/>
+      <w:r>
+        <w:rPr>
+          <w:rFonts w:ascii="JetBrains Mono" w:eastAsia="Times New Roman" w:hAnsi="JetBrains Mono" w:cs="Courier New"/>
+          <w:color w:val="CC7832"/>
+          <w:sz w:val="29"/>
+          <w:szCs w:val="29"/>
+          <w:lang w:val="pl-PL"/>
+        </w:rPr>
+        <w:t>case</w:t>
+      </w:r>
+      <w:proofErr w:type="spellEnd"/>
+      <w:r>
+        <w:rPr>
+          <w:rFonts w:ascii="JetBrains Mono" w:eastAsia="Times New Roman" w:hAnsi="JetBrains Mono" w:cs="Courier New"/>
+          <w:color w:val="CC7832"/>
+          <w:sz w:val="29"/>
+          <w:szCs w:val="29"/>
+          <w:lang w:val="pl-PL"/>
+        </w:rPr>
+        <w:t xml:space="preserve"> </w:t>
       </w:r>
       <w:r>
         <w:rPr>
@@ -785,6 +881,7 @@
           <w:color w:val="6897BB"/>
           <w:sz w:val="29"/>
           <w:szCs w:val="29"/>
+          <w:lang w:val="pl-PL"/>
         </w:rPr>
         <w:t xml:space="preserve">2 </w:t>
       </w:r>
@@ -794,6 +891,7 @@
           <w:color w:val="A9B7C6"/>
           <w:sz w:val="29"/>
           <w:szCs w:val="29"/>
+          <w:lang w:val="pl-PL"/>
         </w:rPr>
         <w:t xml:space="preserve">-&gt; </w:t>
       </w:r>
@@ -804,6 +902,7 @@
           <w:color w:val="A9B7C6"/>
           <w:sz w:val="29"/>
           <w:szCs w:val="29"/>
+          <w:lang w:val="pl-PL"/>
         </w:rPr>
         <w:t>System.</w:t>
       </w:r>
@@ -815,6 +914,7 @@
           <w:color w:val="9876AA"/>
           <w:sz w:val="29"/>
           <w:szCs w:val="29"/>
+          <w:lang w:val="pl-PL"/>
         </w:rPr>
         <w:t>out</w:t>
       </w:r>
@@ -824,6 +924,7 @@
           <w:color w:val="A9B7C6"/>
           <w:sz w:val="29"/>
           <w:szCs w:val="29"/>
+          <w:lang w:val="pl-PL"/>
         </w:rPr>
         <w:t>.println</w:t>
       </w:r>
@@ -834,6 +935,7 @@
           <w:color w:val="A9B7C6"/>
           <w:sz w:val="29"/>
           <w:szCs w:val="29"/>
+          <w:lang w:val="pl-PL"/>
         </w:rPr>
         <w:t>(</w:t>
       </w:r>
@@ -843,35 +945,17 @@
           <w:color w:val="6A8759"/>
           <w:sz w:val="29"/>
           <w:szCs w:val="29"/>
-        </w:rPr>
-        <w:t>"</w:t>
-      </w:r>
-      <w:proofErr w:type="spellStart"/>
-      <w:r>
-        <w:rPr>
-          <w:rFonts w:ascii="JetBrains Mono" w:eastAsia="Times New Roman" w:hAnsi="JetBrains Mono" w:cs="Courier New"/>
-          <w:color w:val="6A8759"/>
-          <w:sz w:val="29"/>
-          <w:szCs w:val="29"/>
-        </w:rPr>
-        <w:t>trzy</w:t>
-      </w:r>
-      <w:proofErr w:type="spellEnd"/>
-      <w:r>
-        <w:rPr>
-          <w:rFonts w:ascii="JetBrains Mono" w:eastAsia="Times New Roman" w:hAnsi="JetBrains Mono" w:cs="Courier New"/>
-          <w:color w:val="6A8759"/>
-          <w:sz w:val="29"/>
-          <w:szCs w:val="29"/>
-        </w:rPr>
-        <w:t>"</w:t>
-      </w:r>
-      <w:r>
-        <w:rPr>
-          <w:rFonts w:ascii="JetBrains Mono" w:eastAsia="Times New Roman" w:hAnsi="JetBrains Mono" w:cs="Courier New"/>
-          <w:color w:val="A9B7C6"/>
-          <w:sz w:val="29"/>
-          <w:szCs w:val="29"/>
+          <w:lang w:val="pl-PL"/>
+        </w:rPr>
+        <w:t>"trzy"</w:t>
+      </w:r>
+      <w:r>
+        <w:rPr>
+          <w:rFonts w:ascii="JetBrains Mono" w:eastAsia="Times New Roman" w:hAnsi="JetBrains Mono" w:cs="Courier New"/>
+          <w:color w:val="A9B7C6"/>
+          <w:sz w:val="29"/>
+          <w:szCs w:val="29"/>
+          <w:lang w:val="pl-PL"/>
         </w:rPr>
         <w:t>)</w:t>
       </w:r>
@@ -881,6 +965,7 @@
           <w:color w:val="CC7832"/>
           <w:sz w:val="29"/>
           <w:szCs w:val="29"/>
+          <w:lang w:val="pl-PL"/>
         </w:rPr>
         <w:t>;</w:t>
       </w:r>
@@ -890,6 +975,7 @@
           <w:color w:val="CC7832"/>
           <w:sz w:val="29"/>
           <w:szCs w:val="29"/>
+          <w:lang w:val="pl-PL"/>
         </w:rPr>
         <w:br/>
       </w:r>
@@ -899,22 +985,28 @@
           <w:color w:val="A9B7C6"/>
           <w:sz w:val="29"/>
           <w:szCs w:val="29"/>
+          <w:lang w:val="pl-PL"/>
         </w:rPr>
         <w:t>}</w:t>
       </w:r>
     </w:p>
-    <w:p/>
-    <w:p>
-      <w:pPr>
-        <w:rPr>
-          <w:lang w:val="pl-PL"/>
-        </w:rPr>
-      </w:pPr>
-      <w:r>
-        <w:rPr>
-          <w:lang w:val="pl-PL"/>
-        </w:rPr>
-        <w:lastRenderedPageBreak/>
+    <w:p>
+      <w:pPr>
+        <w:rPr>
+          <w:lang w:val="pl-PL"/>
+        </w:rPr>
+      </w:pPr>
+    </w:p>
+    <w:p>
+      <w:pPr>
+        <w:rPr>
+          <w:lang w:val="pl-PL"/>
+        </w:rPr>
+      </w:pPr>
+      <w:r>
+        <w:rPr>
+          <w:lang w:val="pl-PL"/>
+        </w:rPr>
         <w:t>Switch może nam dać także jakąś wartość</w:t>
       </w:r>
     </w:p>
@@ -936,6 +1028,7 @@
           <w:sz w:val="29"/>
           <w:szCs w:val="29"/>
         </w:rPr>
+        <w:lastRenderedPageBreak/>
         <w:t xml:space="preserve">var </w:t>
       </w:r>
       <w:r>
@@ -1423,6 +1516,7 @@
     <w:p>
       <w:pPr>
         <w:ind w:firstLine="720"/>
+        <w:jc w:val="both"/>
         <w:rPr>
           <w:lang w:val="pl-PL"/>
         </w:rPr>
@@ -1443,15 +1537,42 @@
         <w:rPr>
           <w:lang w:val="pl-PL"/>
         </w:rPr>
-        <w:t>nych typów.</w:t>
-      </w:r>
-    </w:p>
-    <w:p>
-      <w:pPr>
-        <w:rPr>
-          <w:lang w:val="pl-PL"/>
-        </w:rPr>
-      </w:pPr>
+        <w:t>nych typów</w:t>
+      </w:r>
+      <w:r>
+        <w:rPr>
+          <w:lang w:val="pl-PL"/>
+        </w:rPr>
+        <w:t xml:space="preserve"> na różne systemy. Na </w:t>
+      </w:r>
+      <w:proofErr w:type="spellStart"/>
+      <w:r>
+        <w:rPr>
+          <w:lang w:val="pl-PL"/>
+        </w:rPr>
+        <w:t>windows</w:t>
+      </w:r>
+      <w:proofErr w:type="spellEnd"/>
+      <w:r>
+        <w:rPr>
+          <w:lang w:val="pl-PL"/>
+        </w:rPr>
+        <w:t xml:space="preserve"> zrobimy tylko na </w:t>
+      </w:r>
+      <w:proofErr w:type="spellStart"/>
+      <w:r>
+        <w:rPr>
+          <w:lang w:val="pl-PL"/>
+        </w:rPr>
+        <w:t>windows</w:t>
+      </w:r>
+      <w:proofErr w:type="spellEnd"/>
+      <w:r>
+        <w:rPr>
+          <w:lang w:val="pl-PL"/>
+        </w:rPr>
+        <w:t xml:space="preserve">. </w:t>
+      </w:r>
       <w:r>
         <w:rPr>
           <w:lang w:val="pl-PL"/>
@@ -1483,6 +1604,38 @@
           <w:lang w:val="pl-PL"/>
         </w:rPr>
         <w:t xml:space="preserve"> następującą komendę</w:t>
+      </w:r>
+      <w:r>
+        <w:rPr>
+          <w:lang w:val="pl-PL"/>
+        </w:rPr>
+        <w:t>. Wcze</w:t>
+      </w:r>
+      <w:r>
+        <w:rPr>
+          <w:lang w:val="pl-PL"/>
+        </w:rPr>
+        <w:t>ś</w:t>
+      </w:r>
+      <w:r>
+        <w:rPr>
+          <w:lang w:val="pl-PL"/>
+        </w:rPr>
+        <w:t xml:space="preserve">niej należy utworzyć katalog </w:t>
+      </w:r>
+      <w:proofErr w:type="spellStart"/>
+      <w:r>
+        <w:rPr>
+          <w:lang w:val="pl-PL"/>
+        </w:rPr>
+        <w:t>lib</w:t>
+      </w:r>
+      <w:proofErr w:type="spellEnd"/>
+      <w:r>
+        <w:rPr>
+          <w:lang w:val="pl-PL"/>
+        </w:rPr>
+        <w:t>.</w:t>
       </w:r>
     </w:p>
     <w:p>
@@ -1490,6 +1643,7 @@
         <w:rPr>
           <w:b/>
           <w:bCs/>
+          <w:lang w:val="pl-PL"/>
         </w:rPr>
       </w:pPr>
       <w:proofErr w:type="spellStart"/>
@@ -1497,6 +1651,7 @@
         <w:rPr>
           <w:b/>
           <w:bCs/>
+          <w:lang w:val="pl-PL"/>
         </w:rPr>
         <w:t>jpackage</w:t>
       </w:r>
@@ -1505,57 +1660,55 @@
         <w:rPr>
           <w:b/>
           <w:bCs/>
-        </w:rPr>
-        <w:t xml:space="preserve"> –n </w:t>
+          <w:lang w:val="pl-PL"/>
+        </w:rPr>
+        <w:t xml:space="preserve"> –n nazwa –i </w:t>
       </w:r>
       <w:proofErr w:type="spellStart"/>
       <w:r>
         <w:rPr>
           <w:b/>
           <w:bCs/>
-        </w:rPr>
-        <w:t>nazwa</w:t>
+          <w:lang w:val="pl-PL"/>
+        </w:rPr>
+        <w:t>lib</w:t>
       </w:r>
       <w:proofErr w:type="spellEnd"/>
       <w:r>
         <w:rPr>
           <w:b/>
           <w:bCs/>
-        </w:rPr>
-        <w:t xml:space="preserve"> –</w:t>
-      </w:r>
-      <w:proofErr w:type="spellStart"/>
+          <w:lang w:val="pl-PL"/>
+        </w:rPr>
+        <w:t xml:space="preserve"> </w:t>
+      </w:r>
       <w:r>
         <w:rPr>
           <w:b/>
           <w:bCs/>
-        </w:rPr>
-        <w:t>i</w:t>
-      </w:r>
-      <w:proofErr w:type="spellEnd"/>
+          <w:lang w:val="pl-PL"/>
+        </w:rPr>
+        <w:t xml:space="preserve">- - </w:t>
+      </w:r>
+      <w:proofErr w:type="spellStart"/>
       <w:r>
         <w:rPr>
           <w:b/>
           <w:bCs/>
-        </w:rPr>
-        <w:t xml:space="preserve"> lib </w:t>
-      </w:r>
+          <w:lang w:val="pl-PL"/>
+        </w:rPr>
+        <w:t>main</w:t>
+      </w:r>
+      <w:proofErr w:type="spellEnd"/>
       <w:r>
         <w:rPr>
           <w:b/>
           <w:bCs/>
-        </w:rPr>
-        <w:t xml:space="preserve">- - </w:t>
-      </w:r>
-      <w:r>
-        <w:rPr>
-          <w:b/>
-          <w:bCs/>
-        </w:rPr>
-        <w:t>main-jar .\nazwa.jar –d out</w:t>
-      </w:r>
-    </w:p>
-    <w:p/>
+          <w:lang w:val="pl-PL"/>
+        </w:rPr>
+        <w:t>-jar .\nazwa.jar –d out</w:t>
+      </w:r>
+    </w:p>
     <w:p>
       <w:pPr>
         <w:pStyle w:val="Heading1"/>
@@ -1830,48 +1983,35 @@
     </w:p>
     <w:p/>
     <w:p>
-      <w:r>
-        <w:t xml:space="preserve">A </w:t>
-      </w:r>
-      <w:proofErr w:type="spellStart"/>
-      <w:r>
-        <w:t>wynikiem</w:t>
-      </w:r>
-      <w:proofErr w:type="spellEnd"/>
-      <w:r>
-        <w:t xml:space="preserve"> </w:t>
-      </w:r>
-      <w:proofErr w:type="spellStart"/>
-      <w:r>
-        <w:t>będzie</w:t>
-      </w:r>
-      <w:proofErr w:type="spellEnd"/>
-      <w:r>
-        <w:t xml:space="preserve">: </w:t>
-      </w:r>
-    </w:p>
-    <w:p>
-      <w:r>
+      <w:pPr>
+        <w:rPr>
+          <w:lang w:val="pl-PL"/>
+        </w:rPr>
+      </w:pPr>
+      <w:r>
+        <w:rPr>
+          <w:lang w:val="pl-PL"/>
+        </w:rPr>
+        <w:t xml:space="preserve">A wynikiem będzie: </w:t>
+      </w:r>
+    </w:p>
+    <w:p>
+      <w:pPr>
+        <w:rPr>
+          <w:lang w:val="pl-PL"/>
+        </w:rPr>
+      </w:pPr>
+      <w:r>
+        <w:rPr>
+          <w:lang w:val="pl-PL"/>
+        </w:rPr>
         <w:t xml:space="preserve">Hello    </w:t>
       </w:r>
       <w:r>
-        <w:t>(</w:t>
-      </w:r>
-      <w:proofErr w:type="spellStart"/>
-      <w:r>
-        <w:t>trzy</w:t>
-      </w:r>
-      <w:proofErr w:type="spellEnd"/>
-      <w:r>
-        <w:t xml:space="preserve"> </w:t>
-      </w:r>
-      <w:proofErr w:type="spellStart"/>
-      <w:r>
-        <w:t>spacje</w:t>
-      </w:r>
-      <w:proofErr w:type="spellEnd"/>
-      <w:r>
-        <w:t>)</w:t>
+        <w:rPr>
+          <w:lang w:val="pl-PL"/>
+        </w:rPr>
+        <w:t>(trzy spacje)</w:t>
       </w:r>
     </w:p>
     <w:p>
@@ -1884,7 +2024,6 @@
         <w:pStyle w:val="Heading1"/>
       </w:pPr>
       <w:r>
-        <w:lastRenderedPageBreak/>
         <w:t>Records (preview)</w:t>
       </w:r>
     </w:p>
@@ -2658,21 +2797,869 @@
     <w:p/>
     <w:p>
       <w:pPr>
-        <w:rPr>
-          <w:lang w:val="pl-PL"/>
-        </w:rPr>
-      </w:pPr>
-      <w:r>
-        <w:rPr>
-          <w:lang w:val="pl-PL"/>
-        </w:rPr>
-        <w:t>Do rekordu można dopisywać własne metody.</w:t>
-      </w:r>
-      <w:r>
-        <w:rPr>
-          <w:lang w:val="pl-PL"/>
-        </w:rPr>
-        <w:t xml:space="preserve"> Zmienne możemy też dodawać, ale one muszą już być statyczne.</w:t>
+        <w:shd w:val="clear" w:color="auto" w:fill="2B2B2B"/>
+        <w:tabs>
+          <w:tab w:val="left" w:pos="916"/>
+          <w:tab w:val="left" w:pos="1832"/>
+          <w:tab w:val="left" w:pos="2748"/>
+          <w:tab w:val="left" w:pos="3664"/>
+          <w:tab w:val="left" w:pos="4580"/>
+          <w:tab w:val="left" w:pos="5496"/>
+          <w:tab w:val="left" w:pos="6412"/>
+          <w:tab w:val="left" w:pos="7328"/>
+          <w:tab w:val="left" w:pos="8244"/>
+          <w:tab w:val="left" w:pos="9160"/>
+          <w:tab w:val="left" w:pos="10076"/>
+          <w:tab w:val="left" w:pos="10992"/>
+          <w:tab w:val="left" w:pos="11908"/>
+          <w:tab w:val="left" w:pos="12824"/>
+          <w:tab w:val="left" w:pos="13740"/>
+          <w:tab w:val="left" w:pos="14656"/>
+        </w:tabs>
+        <w:spacing w:after="0" w:line="240" w:lineRule="auto"/>
+        <w:rPr>
+          <w:rFonts w:ascii="JetBrains Mono" w:eastAsia="Times New Roman" w:hAnsi="JetBrains Mono" w:cs="Courier New"/>
+          <w:color w:val="A9B7C6"/>
+          <w:sz w:val="20"/>
+          <w:szCs w:val="20"/>
+          <w:lang w:eastAsia="pl-PL"/>
+        </w:rPr>
+      </w:pPr>
+      <w:r>
+        <w:rPr>
+          <w:rFonts w:ascii="JetBrains Mono" w:eastAsia="Times New Roman" w:hAnsi="JetBrains Mono" w:cs="Courier New"/>
+          <w:color w:val="A9B7C6"/>
+          <w:sz w:val="20"/>
+          <w:szCs w:val="20"/>
+          <w:lang w:eastAsia="pl-PL"/>
+        </w:rPr>
+        <w:br/>
+      </w:r>
+      <w:r>
+        <w:rPr>
+          <w:rFonts w:ascii="JetBrains Mono" w:eastAsia="Times New Roman" w:hAnsi="JetBrains Mono" w:cs="Courier New"/>
+          <w:color w:val="CC7832"/>
+          <w:sz w:val="20"/>
+          <w:szCs w:val="20"/>
+          <w:lang w:eastAsia="pl-PL"/>
+        </w:rPr>
+        <w:t xml:space="preserve">public record </w:t>
+      </w:r>
+      <w:r>
+        <w:rPr>
+          <w:rFonts w:ascii="JetBrains Mono" w:eastAsia="Times New Roman" w:hAnsi="JetBrains Mono" w:cs="Courier New"/>
+          <w:color w:val="A9B7C6"/>
+          <w:sz w:val="20"/>
+          <w:szCs w:val="20"/>
+          <w:lang w:eastAsia="pl-PL"/>
+        </w:rPr>
+        <w:t>Person(String name</w:t>
+      </w:r>
+      <w:r>
+        <w:rPr>
+          <w:rFonts w:ascii="JetBrains Mono" w:eastAsia="Times New Roman" w:hAnsi="JetBrains Mono" w:cs="Courier New"/>
+          <w:color w:val="CC7832"/>
+          <w:sz w:val="20"/>
+          <w:szCs w:val="20"/>
+          <w:lang w:eastAsia="pl-PL"/>
+        </w:rPr>
+        <w:t xml:space="preserve">, </w:t>
+      </w:r>
+      <w:r>
+        <w:rPr>
+          <w:rFonts w:ascii="JetBrains Mono" w:eastAsia="Times New Roman" w:hAnsi="JetBrains Mono" w:cs="Courier New"/>
+          <w:color w:val="A9B7C6"/>
+          <w:sz w:val="20"/>
+          <w:szCs w:val="20"/>
+          <w:lang w:eastAsia="pl-PL"/>
+        </w:rPr>
+        <w:t>String surname) {</w:t>
+      </w:r>
+      <w:r>
+        <w:rPr>
+          <w:rFonts w:ascii="JetBrains Mono" w:eastAsia="Times New Roman" w:hAnsi="JetBrains Mono" w:cs="Courier New"/>
+          <w:color w:val="A9B7C6"/>
+          <w:sz w:val="20"/>
+          <w:szCs w:val="20"/>
+          <w:lang w:eastAsia="pl-PL"/>
+        </w:rPr>
+        <w:br/>
+        <w:t xml:space="preserve">    </w:t>
+      </w:r>
+      <w:r>
+        <w:rPr>
+          <w:rFonts w:ascii="JetBrains Mono" w:eastAsia="Times New Roman" w:hAnsi="JetBrains Mono" w:cs="Courier New"/>
+          <w:color w:val="CC7832"/>
+          <w:sz w:val="20"/>
+          <w:szCs w:val="20"/>
+          <w:lang w:eastAsia="pl-PL"/>
+        </w:rPr>
+        <w:t xml:space="preserve">static int </w:t>
+      </w:r>
+      <w:r>
+        <w:rPr>
+          <w:rFonts w:ascii="JetBrains Mono" w:eastAsia="Times New Roman" w:hAnsi="JetBrains Mono" w:cs="Courier New"/>
+          <w:i/>
+          <w:iCs/>
+          <w:color w:val="9876AA"/>
+          <w:sz w:val="20"/>
+          <w:szCs w:val="20"/>
+          <w:lang w:eastAsia="pl-PL"/>
+        </w:rPr>
+        <w:t>age</w:t>
+      </w:r>
+      <w:r>
+        <w:rPr>
+          <w:rFonts w:ascii="JetBrains Mono" w:eastAsia="Times New Roman" w:hAnsi="JetBrains Mono" w:cs="Courier New"/>
+          <w:color w:val="CC7832"/>
+          <w:sz w:val="20"/>
+          <w:szCs w:val="20"/>
+          <w:lang w:eastAsia="pl-PL"/>
+        </w:rPr>
+        <w:t>;</w:t>
+      </w:r>
+      <w:r>
+        <w:rPr>
+          <w:rFonts w:ascii="JetBrains Mono" w:eastAsia="Times New Roman" w:hAnsi="JetBrains Mono" w:cs="Courier New"/>
+          <w:color w:val="CC7832"/>
+          <w:sz w:val="20"/>
+          <w:szCs w:val="20"/>
+          <w:lang w:eastAsia="pl-PL"/>
+        </w:rPr>
+        <w:br/>
+      </w:r>
+      <w:r>
+        <w:rPr>
+          <w:rFonts w:ascii="JetBrains Mono" w:eastAsia="Times New Roman" w:hAnsi="JetBrains Mono" w:cs="Courier New"/>
+          <w:color w:val="CC7832"/>
+          <w:sz w:val="20"/>
+          <w:szCs w:val="20"/>
+          <w:lang w:eastAsia="pl-PL"/>
+        </w:rPr>
+        <w:br/>
+        <w:t xml:space="preserve">    public int </w:t>
+      </w:r>
+      <w:proofErr w:type="spellStart"/>
+      <w:r>
+        <w:rPr>
+          <w:rFonts w:ascii="JetBrains Mono" w:eastAsia="Times New Roman" w:hAnsi="JetBrains Mono" w:cs="Courier New"/>
+          <w:color w:val="FFC66D"/>
+          <w:sz w:val="20"/>
+          <w:szCs w:val="20"/>
+          <w:lang w:eastAsia="pl-PL"/>
+        </w:rPr>
+        <w:t>getAge</w:t>
+      </w:r>
+      <w:proofErr w:type="spellEnd"/>
+      <w:r>
+        <w:rPr>
+          <w:rFonts w:ascii="JetBrains Mono" w:eastAsia="Times New Roman" w:hAnsi="JetBrains Mono" w:cs="Courier New"/>
+          <w:color w:val="A9B7C6"/>
+          <w:sz w:val="20"/>
+          <w:szCs w:val="20"/>
+          <w:lang w:eastAsia="pl-PL"/>
+        </w:rPr>
+        <w:t>(){</w:t>
+      </w:r>
+      <w:r>
+        <w:rPr>
+          <w:rFonts w:ascii="JetBrains Mono" w:eastAsia="Times New Roman" w:hAnsi="JetBrains Mono" w:cs="Courier New"/>
+          <w:color w:val="A9B7C6"/>
+          <w:sz w:val="20"/>
+          <w:szCs w:val="20"/>
+          <w:lang w:eastAsia="pl-PL"/>
+        </w:rPr>
+        <w:br/>
+        <w:t xml:space="preserve">        </w:t>
+      </w:r>
+      <w:r>
+        <w:rPr>
+          <w:rFonts w:ascii="JetBrains Mono" w:eastAsia="Times New Roman" w:hAnsi="JetBrains Mono" w:cs="Courier New"/>
+          <w:color w:val="CC7832"/>
+          <w:sz w:val="20"/>
+          <w:szCs w:val="20"/>
+          <w:lang w:eastAsia="pl-PL"/>
+        </w:rPr>
+        <w:t xml:space="preserve">return </w:t>
+      </w:r>
+      <w:r>
+        <w:rPr>
+          <w:rFonts w:ascii="JetBrains Mono" w:eastAsia="Times New Roman" w:hAnsi="JetBrains Mono" w:cs="Courier New"/>
+          <w:i/>
+          <w:iCs/>
+          <w:color w:val="9876AA"/>
+          <w:sz w:val="20"/>
+          <w:szCs w:val="20"/>
+          <w:lang w:eastAsia="pl-PL"/>
+        </w:rPr>
+        <w:t>age</w:t>
+      </w:r>
+      <w:r>
+        <w:rPr>
+          <w:rFonts w:ascii="JetBrains Mono" w:eastAsia="Times New Roman" w:hAnsi="JetBrains Mono" w:cs="Courier New"/>
+          <w:color w:val="CC7832"/>
+          <w:sz w:val="20"/>
+          <w:szCs w:val="20"/>
+          <w:lang w:eastAsia="pl-PL"/>
+        </w:rPr>
+        <w:t>;</w:t>
+      </w:r>
+      <w:r>
+        <w:rPr>
+          <w:rFonts w:ascii="JetBrains Mono" w:eastAsia="Times New Roman" w:hAnsi="JetBrains Mono" w:cs="Courier New"/>
+          <w:color w:val="CC7832"/>
+          <w:sz w:val="20"/>
+          <w:szCs w:val="20"/>
+          <w:lang w:eastAsia="pl-PL"/>
+        </w:rPr>
+        <w:br/>
+        <w:t xml:space="preserve">    </w:t>
+      </w:r>
+      <w:r>
+        <w:rPr>
+          <w:rFonts w:ascii="JetBrains Mono" w:eastAsia="Times New Roman" w:hAnsi="JetBrains Mono" w:cs="Courier New"/>
+          <w:color w:val="A9B7C6"/>
+          <w:sz w:val="20"/>
+          <w:szCs w:val="20"/>
+          <w:lang w:eastAsia="pl-PL"/>
+        </w:rPr>
+        <w:t>}</w:t>
+      </w:r>
+      <w:r>
+        <w:rPr>
+          <w:rFonts w:ascii="JetBrains Mono" w:eastAsia="Times New Roman" w:hAnsi="JetBrains Mono" w:cs="Courier New"/>
+          <w:color w:val="A9B7C6"/>
+          <w:sz w:val="20"/>
+          <w:szCs w:val="20"/>
+          <w:lang w:eastAsia="pl-PL"/>
+        </w:rPr>
+        <w:br/>
+      </w:r>
+      <w:r>
+        <w:rPr>
+          <w:rFonts w:ascii="JetBrains Mono" w:eastAsia="Times New Roman" w:hAnsi="JetBrains Mono" w:cs="Courier New"/>
+          <w:color w:val="A9B7C6"/>
+          <w:sz w:val="20"/>
+          <w:szCs w:val="20"/>
+          <w:lang w:eastAsia="pl-PL"/>
+        </w:rPr>
+        <w:br/>
+        <w:t xml:space="preserve">    </w:t>
+      </w:r>
+      <w:r>
+        <w:rPr>
+          <w:rFonts w:ascii="JetBrains Mono" w:eastAsia="Times New Roman" w:hAnsi="JetBrains Mono" w:cs="Courier New"/>
+          <w:color w:val="CC7832"/>
+          <w:sz w:val="20"/>
+          <w:szCs w:val="20"/>
+          <w:lang w:eastAsia="pl-PL"/>
+        </w:rPr>
+        <w:t xml:space="preserve">public void </w:t>
+      </w:r>
+      <w:proofErr w:type="spellStart"/>
+      <w:r>
+        <w:rPr>
+          <w:rFonts w:ascii="JetBrains Mono" w:eastAsia="Times New Roman" w:hAnsi="JetBrains Mono" w:cs="Courier New"/>
+          <w:color w:val="FFC66D"/>
+          <w:sz w:val="20"/>
+          <w:szCs w:val="20"/>
+          <w:lang w:eastAsia="pl-PL"/>
+        </w:rPr>
+        <w:t>setAge</w:t>
+      </w:r>
+      <w:proofErr w:type="spellEnd"/>
+      <w:r>
+        <w:rPr>
+          <w:rFonts w:ascii="JetBrains Mono" w:eastAsia="Times New Roman" w:hAnsi="JetBrains Mono" w:cs="Courier New"/>
+          <w:color w:val="A9B7C6"/>
+          <w:sz w:val="20"/>
+          <w:szCs w:val="20"/>
+          <w:lang w:eastAsia="pl-PL"/>
+        </w:rPr>
+        <w:t>(</w:t>
+      </w:r>
+      <w:r>
+        <w:rPr>
+          <w:rFonts w:ascii="JetBrains Mono" w:eastAsia="Times New Roman" w:hAnsi="JetBrains Mono" w:cs="Courier New"/>
+          <w:color w:val="CC7832"/>
+          <w:sz w:val="20"/>
+          <w:szCs w:val="20"/>
+          <w:lang w:eastAsia="pl-PL"/>
+        </w:rPr>
+        <w:t xml:space="preserve">int </w:t>
+      </w:r>
+      <w:proofErr w:type="spellStart"/>
+      <w:r>
+        <w:rPr>
+          <w:rFonts w:ascii="JetBrains Mono" w:eastAsia="Times New Roman" w:hAnsi="JetBrains Mono" w:cs="Courier New"/>
+          <w:color w:val="A9B7C6"/>
+          <w:sz w:val="20"/>
+          <w:szCs w:val="20"/>
+          <w:lang w:eastAsia="pl-PL"/>
+        </w:rPr>
+        <w:t>newAge</w:t>
+      </w:r>
+      <w:proofErr w:type="spellEnd"/>
+      <w:r>
+        <w:rPr>
+          <w:rFonts w:ascii="JetBrains Mono" w:eastAsia="Times New Roman" w:hAnsi="JetBrains Mono" w:cs="Courier New"/>
+          <w:color w:val="A9B7C6"/>
+          <w:sz w:val="20"/>
+          <w:szCs w:val="20"/>
+          <w:lang w:eastAsia="pl-PL"/>
+        </w:rPr>
+        <w:t>){</w:t>
+      </w:r>
+      <w:r>
+        <w:rPr>
+          <w:rFonts w:ascii="JetBrains Mono" w:eastAsia="Times New Roman" w:hAnsi="JetBrains Mono" w:cs="Courier New"/>
+          <w:color w:val="A9B7C6"/>
+          <w:sz w:val="20"/>
+          <w:szCs w:val="20"/>
+          <w:lang w:eastAsia="pl-PL"/>
+        </w:rPr>
+        <w:br/>
+        <w:t xml:space="preserve">        </w:t>
+      </w:r>
+      <w:r>
+        <w:rPr>
+          <w:rFonts w:ascii="JetBrains Mono" w:eastAsia="Times New Roman" w:hAnsi="JetBrains Mono" w:cs="Courier New"/>
+          <w:i/>
+          <w:iCs/>
+          <w:color w:val="9876AA"/>
+          <w:sz w:val="20"/>
+          <w:szCs w:val="20"/>
+          <w:lang w:eastAsia="pl-PL"/>
+        </w:rPr>
+        <w:t>age</w:t>
+      </w:r>
+      <w:r>
+        <w:rPr>
+          <w:rFonts w:ascii="JetBrains Mono" w:eastAsia="Times New Roman" w:hAnsi="JetBrains Mono" w:cs="Courier New"/>
+          <w:color w:val="A9B7C6"/>
+          <w:sz w:val="20"/>
+          <w:szCs w:val="20"/>
+          <w:lang w:eastAsia="pl-PL"/>
+        </w:rPr>
+        <w:t>=</w:t>
+      </w:r>
+      <w:proofErr w:type="spellStart"/>
+      <w:r>
+        <w:rPr>
+          <w:rFonts w:ascii="JetBrains Mono" w:eastAsia="Times New Roman" w:hAnsi="JetBrains Mono" w:cs="Courier New"/>
+          <w:color w:val="A9B7C6"/>
+          <w:sz w:val="20"/>
+          <w:szCs w:val="20"/>
+          <w:lang w:eastAsia="pl-PL"/>
+        </w:rPr>
+        <w:t>newAge</w:t>
+      </w:r>
+      <w:proofErr w:type="spellEnd"/>
+      <w:r>
+        <w:rPr>
+          <w:rFonts w:ascii="JetBrains Mono" w:eastAsia="Times New Roman" w:hAnsi="JetBrains Mono" w:cs="Courier New"/>
+          <w:color w:val="CC7832"/>
+          <w:sz w:val="20"/>
+          <w:szCs w:val="20"/>
+          <w:lang w:eastAsia="pl-PL"/>
+        </w:rPr>
+        <w:t>;</w:t>
+      </w:r>
+      <w:r>
+        <w:rPr>
+          <w:rFonts w:ascii="JetBrains Mono" w:eastAsia="Times New Roman" w:hAnsi="JetBrains Mono" w:cs="Courier New"/>
+          <w:color w:val="CC7832"/>
+          <w:sz w:val="20"/>
+          <w:szCs w:val="20"/>
+          <w:lang w:eastAsia="pl-PL"/>
+        </w:rPr>
+        <w:br/>
+        <w:t xml:space="preserve">    </w:t>
+      </w:r>
+      <w:r>
+        <w:rPr>
+          <w:rFonts w:ascii="JetBrains Mono" w:eastAsia="Times New Roman" w:hAnsi="JetBrains Mono" w:cs="Courier New"/>
+          <w:color w:val="A9B7C6"/>
+          <w:sz w:val="20"/>
+          <w:szCs w:val="20"/>
+          <w:lang w:eastAsia="pl-PL"/>
+        </w:rPr>
+        <w:t>}</w:t>
+      </w:r>
+      <w:r>
+        <w:rPr>
+          <w:rFonts w:ascii="JetBrains Mono" w:eastAsia="Times New Roman" w:hAnsi="JetBrains Mono" w:cs="Courier New"/>
+          <w:color w:val="A9B7C6"/>
+          <w:sz w:val="20"/>
+          <w:szCs w:val="20"/>
+          <w:lang w:eastAsia="pl-PL"/>
+        </w:rPr>
+        <w:br/>
+        <w:t>}</w:t>
+      </w:r>
+    </w:p>
+    <w:p/>
+    <w:p>
+      <w:pPr>
+        <w:shd w:val="clear" w:color="auto" w:fill="2B2B2B"/>
+        <w:tabs>
+          <w:tab w:val="left" w:pos="916"/>
+          <w:tab w:val="left" w:pos="1832"/>
+          <w:tab w:val="left" w:pos="2748"/>
+          <w:tab w:val="left" w:pos="3664"/>
+          <w:tab w:val="left" w:pos="4580"/>
+          <w:tab w:val="left" w:pos="5496"/>
+          <w:tab w:val="left" w:pos="6412"/>
+          <w:tab w:val="left" w:pos="7328"/>
+          <w:tab w:val="left" w:pos="8244"/>
+          <w:tab w:val="left" w:pos="9160"/>
+          <w:tab w:val="left" w:pos="10076"/>
+          <w:tab w:val="left" w:pos="10992"/>
+          <w:tab w:val="left" w:pos="11908"/>
+          <w:tab w:val="left" w:pos="12824"/>
+          <w:tab w:val="left" w:pos="13740"/>
+          <w:tab w:val="left" w:pos="14656"/>
+        </w:tabs>
+        <w:spacing w:after="0" w:line="240" w:lineRule="auto"/>
+        <w:rPr>
+          <w:rFonts w:ascii="JetBrains Mono" w:eastAsia="Times New Roman" w:hAnsi="JetBrains Mono" w:cs="Courier New"/>
+          <w:color w:val="A9B7C6"/>
+          <w:sz w:val="20"/>
+          <w:szCs w:val="20"/>
+          <w:lang w:eastAsia="pl-PL"/>
+        </w:rPr>
+      </w:pPr>
+      <w:r>
+        <w:rPr>
+          <w:rFonts w:ascii="JetBrains Mono" w:eastAsia="Times New Roman" w:hAnsi="JetBrains Mono" w:cs="Courier New"/>
+          <w:color w:val="CC7832"/>
+          <w:sz w:val="20"/>
+          <w:szCs w:val="20"/>
+          <w:lang w:eastAsia="pl-PL"/>
+        </w:rPr>
+        <w:t xml:space="preserve">public static void </w:t>
+      </w:r>
+      <w:r>
+        <w:rPr>
+          <w:rFonts w:ascii="JetBrains Mono" w:eastAsia="Times New Roman" w:hAnsi="JetBrains Mono" w:cs="Courier New"/>
+          <w:color w:val="FFC66D"/>
+          <w:sz w:val="20"/>
+          <w:szCs w:val="20"/>
+          <w:lang w:eastAsia="pl-PL"/>
+        </w:rPr>
+        <w:t>main</w:t>
+      </w:r>
+      <w:r>
+        <w:rPr>
+          <w:rFonts w:ascii="JetBrains Mono" w:eastAsia="Times New Roman" w:hAnsi="JetBrains Mono" w:cs="Courier New"/>
+          <w:color w:val="A9B7C6"/>
+          <w:sz w:val="20"/>
+          <w:szCs w:val="20"/>
+          <w:lang w:eastAsia="pl-PL"/>
+        </w:rPr>
+        <w:t xml:space="preserve">(String[] </w:t>
+      </w:r>
+      <w:proofErr w:type="spellStart"/>
+      <w:r>
+        <w:rPr>
+          <w:rFonts w:ascii="JetBrains Mono" w:eastAsia="Times New Roman" w:hAnsi="JetBrains Mono" w:cs="Courier New"/>
+          <w:color w:val="A9B7C6"/>
+          <w:sz w:val="20"/>
+          <w:szCs w:val="20"/>
+          <w:lang w:eastAsia="pl-PL"/>
+        </w:rPr>
+        <w:t>args</w:t>
+      </w:r>
+      <w:proofErr w:type="spellEnd"/>
+      <w:r>
+        <w:rPr>
+          <w:rFonts w:ascii="JetBrains Mono" w:eastAsia="Times New Roman" w:hAnsi="JetBrains Mono" w:cs="Courier New"/>
+          <w:color w:val="A9B7C6"/>
+          <w:sz w:val="20"/>
+          <w:szCs w:val="20"/>
+          <w:lang w:eastAsia="pl-PL"/>
+        </w:rPr>
+        <w:t>) {</w:t>
+      </w:r>
+      <w:r>
+        <w:rPr>
+          <w:rFonts w:ascii="JetBrains Mono" w:eastAsia="Times New Roman" w:hAnsi="JetBrains Mono" w:cs="Courier New"/>
+          <w:color w:val="A9B7C6"/>
+          <w:sz w:val="20"/>
+          <w:szCs w:val="20"/>
+          <w:lang w:eastAsia="pl-PL"/>
+        </w:rPr>
+        <w:br/>
+        <w:t xml:space="preserve">    Person </w:t>
+      </w:r>
+      <w:proofErr w:type="spellStart"/>
+      <w:r>
+        <w:rPr>
+          <w:rFonts w:ascii="JetBrains Mono" w:eastAsia="Times New Roman" w:hAnsi="JetBrains Mono" w:cs="Courier New"/>
+          <w:color w:val="A9B7C6"/>
+          <w:sz w:val="20"/>
+          <w:szCs w:val="20"/>
+          <w:lang w:eastAsia="pl-PL"/>
+        </w:rPr>
+        <w:t>person</w:t>
+      </w:r>
+      <w:proofErr w:type="spellEnd"/>
+      <w:r>
+        <w:rPr>
+          <w:rFonts w:ascii="JetBrains Mono" w:eastAsia="Times New Roman" w:hAnsi="JetBrains Mono" w:cs="Courier New"/>
+          <w:color w:val="A9B7C6"/>
+          <w:sz w:val="20"/>
+          <w:szCs w:val="20"/>
+          <w:lang w:eastAsia="pl-PL"/>
+        </w:rPr>
+        <w:t xml:space="preserve"> = </w:t>
+      </w:r>
+      <w:r>
+        <w:rPr>
+          <w:rFonts w:ascii="JetBrains Mono" w:eastAsia="Times New Roman" w:hAnsi="JetBrains Mono" w:cs="Courier New"/>
+          <w:color w:val="CC7832"/>
+          <w:sz w:val="20"/>
+          <w:szCs w:val="20"/>
+          <w:lang w:eastAsia="pl-PL"/>
+        </w:rPr>
+        <w:t xml:space="preserve">new </w:t>
+      </w:r>
+      <w:r>
+        <w:rPr>
+          <w:rFonts w:ascii="JetBrains Mono" w:eastAsia="Times New Roman" w:hAnsi="JetBrains Mono" w:cs="Courier New"/>
+          <w:color w:val="A9B7C6"/>
+          <w:sz w:val="20"/>
+          <w:szCs w:val="20"/>
+          <w:lang w:eastAsia="pl-PL"/>
+        </w:rPr>
+        <w:t>Person(</w:t>
+      </w:r>
+      <w:r>
+        <w:rPr>
+          <w:rFonts w:ascii="JetBrains Mono" w:eastAsia="Times New Roman" w:hAnsi="JetBrains Mono" w:cs="Courier New"/>
+          <w:color w:val="6A8759"/>
+          <w:sz w:val="20"/>
+          <w:szCs w:val="20"/>
+          <w:lang w:eastAsia="pl-PL"/>
+        </w:rPr>
+        <w:t>"Tomek"</w:t>
+      </w:r>
+      <w:r>
+        <w:rPr>
+          <w:rFonts w:ascii="JetBrains Mono" w:eastAsia="Times New Roman" w:hAnsi="JetBrains Mono" w:cs="Courier New"/>
+          <w:color w:val="CC7832"/>
+          <w:sz w:val="20"/>
+          <w:szCs w:val="20"/>
+          <w:lang w:eastAsia="pl-PL"/>
+        </w:rPr>
+        <w:t xml:space="preserve">, </w:t>
+      </w:r>
+      <w:r>
+        <w:rPr>
+          <w:rFonts w:ascii="JetBrains Mono" w:eastAsia="Times New Roman" w:hAnsi="JetBrains Mono" w:cs="Courier New"/>
+          <w:color w:val="6A8759"/>
+          <w:sz w:val="20"/>
+          <w:szCs w:val="20"/>
+          <w:lang w:eastAsia="pl-PL"/>
+        </w:rPr>
+        <w:t>"Jacek"</w:t>
+      </w:r>
+      <w:r>
+        <w:rPr>
+          <w:rFonts w:ascii="JetBrains Mono" w:eastAsia="Times New Roman" w:hAnsi="JetBrains Mono" w:cs="Courier New"/>
+          <w:color w:val="A9B7C6"/>
+          <w:sz w:val="20"/>
+          <w:szCs w:val="20"/>
+          <w:lang w:eastAsia="pl-PL"/>
+        </w:rPr>
+        <w:t>)</w:t>
+      </w:r>
+      <w:r>
+        <w:rPr>
+          <w:rFonts w:ascii="JetBrains Mono" w:eastAsia="Times New Roman" w:hAnsi="JetBrains Mono" w:cs="Courier New"/>
+          <w:color w:val="CC7832"/>
+          <w:sz w:val="20"/>
+          <w:szCs w:val="20"/>
+          <w:lang w:eastAsia="pl-PL"/>
+        </w:rPr>
+        <w:t>;</w:t>
+      </w:r>
+      <w:r>
+        <w:rPr>
+          <w:rFonts w:ascii="JetBrains Mono" w:eastAsia="Times New Roman" w:hAnsi="JetBrains Mono" w:cs="Courier New"/>
+          <w:color w:val="CC7832"/>
+          <w:sz w:val="20"/>
+          <w:szCs w:val="20"/>
+          <w:lang w:eastAsia="pl-PL"/>
+        </w:rPr>
+        <w:br/>
+        <w:t xml:space="preserve">    </w:t>
+      </w:r>
+      <w:proofErr w:type="spellStart"/>
+      <w:r>
+        <w:rPr>
+          <w:rFonts w:ascii="JetBrains Mono" w:eastAsia="Times New Roman" w:hAnsi="JetBrains Mono" w:cs="Courier New"/>
+          <w:color w:val="A9B7C6"/>
+          <w:sz w:val="20"/>
+          <w:szCs w:val="20"/>
+          <w:lang w:eastAsia="pl-PL"/>
+        </w:rPr>
+        <w:t>person.setAge</w:t>
+      </w:r>
+      <w:proofErr w:type="spellEnd"/>
+      <w:r>
+        <w:rPr>
+          <w:rFonts w:ascii="JetBrains Mono" w:eastAsia="Times New Roman" w:hAnsi="JetBrains Mono" w:cs="Courier New"/>
+          <w:color w:val="A9B7C6"/>
+          <w:sz w:val="20"/>
+          <w:szCs w:val="20"/>
+          <w:lang w:eastAsia="pl-PL"/>
+        </w:rPr>
+        <w:t>(</w:t>
+      </w:r>
+      <w:r>
+        <w:rPr>
+          <w:rFonts w:ascii="JetBrains Mono" w:eastAsia="Times New Roman" w:hAnsi="JetBrains Mono" w:cs="Courier New"/>
+          <w:color w:val="6897BB"/>
+          <w:sz w:val="20"/>
+          <w:szCs w:val="20"/>
+          <w:lang w:eastAsia="pl-PL"/>
+        </w:rPr>
+        <w:t>23</w:t>
+      </w:r>
+      <w:r>
+        <w:rPr>
+          <w:rFonts w:ascii="JetBrains Mono" w:eastAsia="Times New Roman" w:hAnsi="JetBrains Mono" w:cs="Courier New"/>
+          <w:color w:val="A9B7C6"/>
+          <w:sz w:val="20"/>
+          <w:szCs w:val="20"/>
+          <w:lang w:eastAsia="pl-PL"/>
+        </w:rPr>
+        <w:t>)</w:t>
+      </w:r>
+      <w:r>
+        <w:rPr>
+          <w:rFonts w:ascii="JetBrains Mono" w:eastAsia="Times New Roman" w:hAnsi="JetBrains Mono" w:cs="Courier New"/>
+          <w:color w:val="CC7832"/>
+          <w:sz w:val="20"/>
+          <w:szCs w:val="20"/>
+          <w:lang w:eastAsia="pl-PL"/>
+        </w:rPr>
+        <w:t>;</w:t>
+      </w:r>
+      <w:r>
+        <w:rPr>
+          <w:rFonts w:ascii="JetBrains Mono" w:eastAsia="Times New Roman" w:hAnsi="JetBrains Mono" w:cs="Courier New"/>
+          <w:color w:val="CC7832"/>
+          <w:sz w:val="20"/>
+          <w:szCs w:val="20"/>
+          <w:lang w:eastAsia="pl-PL"/>
+        </w:rPr>
+        <w:br/>
+        <w:t xml:space="preserve">    </w:t>
+      </w:r>
+      <w:proofErr w:type="spellStart"/>
+      <w:r>
+        <w:rPr>
+          <w:rFonts w:ascii="JetBrains Mono" w:eastAsia="Times New Roman" w:hAnsi="JetBrains Mono" w:cs="Courier New"/>
+          <w:color w:val="A9B7C6"/>
+          <w:sz w:val="20"/>
+          <w:szCs w:val="20"/>
+          <w:lang w:eastAsia="pl-PL"/>
+        </w:rPr>
+        <w:t>System.</w:t>
+      </w:r>
+      <w:r>
+        <w:rPr>
+          <w:rFonts w:ascii="JetBrains Mono" w:eastAsia="Times New Roman" w:hAnsi="JetBrains Mono" w:cs="Courier New"/>
+          <w:i/>
+          <w:iCs/>
+          <w:color w:val="9876AA"/>
+          <w:sz w:val="20"/>
+          <w:szCs w:val="20"/>
+          <w:lang w:eastAsia="pl-PL"/>
+        </w:rPr>
+        <w:t>out</w:t>
+      </w:r>
+      <w:r>
+        <w:rPr>
+          <w:rFonts w:ascii="JetBrains Mono" w:eastAsia="Times New Roman" w:hAnsi="JetBrains Mono" w:cs="Courier New"/>
+          <w:color w:val="A9B7C6"/>
+          <w:sz w:val="20"/>
+          <w:szCs w:val="20"/>
+          <w:lang w:eastAsia="pl-PL"/>
+        </w:rPr>
+        <w:t>.println</w:t>
+      </w:r>
+      <w:proofErr w:type="spellEnd"/>
+      <w:r>
+        <w:rPr>
+          <w:rFonts w:ascii="JetBrains Mono" w:eastAsia="Times New Roman" w:hAnsi="JetBrains Mono" w:cs="Courier New"/>
+          <w:color w:val="A9B7C6"/>
+          <w:sz w:val="20"/>
+          <w:szCs w:val="20"/>
+          <w:lang w:eastAsia="pl-PL"/>
+        </w:rPr>
+        <w:t>(person)</w:t>
+      </w:r>
+      <w:r>
+        <w:rPr>
+          <w:rFonts w:ascii="JetBrains Mono" w:eastAsia="Times New Roman" w:hAnsi="JetBrains Mono" w:cs="Courier New"/>
+          <w:color w:val="CC7832"/>
+          <w:sz w:val="20"/>
+          <w:szCs w:val="20"/>
+          <w:lang w:eastAsia="pl-PL"/>
+        </w:rPr>
+        <w:t>;</w:t>
+      </w:r>
+      <w:r>
+        <w:rPr>
+          <w:rFonts w:ascii="JetBrains Mono" w:eastAsia="Times New Roman" w:hAnsi="JetBrains Mono" w:cs="Courier New"/>
+          <w:color w:val="CC7832"/>
+          <w:sz w:val="20"/>
+          <w:szCs w:val="20"/>
+          <w:lang w:eastAsia="pl-PL"/>
+        </w:rPr>
+        <w:br/>
+        <w:t xml:space="preserve">    </w:t>
+      </w:r>
+      <w:proofErr w:type="spellStart"/>
+      <w:r>
+        <w:rPr>
+          <w:rFonts w:ascii="JetBrains Mono" w:eastAsia="Times New Roman" w:hAnsi="JetBrains Mono" w:cs="Courier New"/>
+          <w:color w:val="A9B7C6"/>
+          <w:sz w:val="20"/>
+          <w:szCs w:val="20"/>
+          <w:lang w:eastAsia="pl-PL"/>
+        </w:rPr>
+        <w:t>System.</w:t>
+      </w:r>
+      <w:r>
+        <w:rPr>
+          <w:rFonts w:ascii="JetBrains Mono" w:eastAsia="Times New Roman" w:hAnsi="JetBrains Mono" w:cs="Courier New"/>
+          <w:i/>
+          <w:iCs/>
+          <w:color w:val="9876AA"/>
+          <w:sz w:val="20"/>
+          <w:szCs w:val="20"/>
+          <w:lang w:eastAsia="pl-PL"/>
+        </w:rPr>
+        <w:t>out</w:t>
+      </w:r>
+      <w:r>
+        <w:rPr>
+          <w:rFonts w:ascii="JetBrains Mono" w:eastAsia="Times New Roman" w:hAnsi="JetBrains Mono" w:cs="Courier New"/>
+          <w:color w:val="A9B7C6"/>
+          <w:sz w:val="20"/>
+          <w:szCs w:val="20"/>
+          <w:lang w:eastAsia="pl-PL"/>
+        </w:rPr>
+        <w:t>.println</w:t>
+      </w:r>
+      <w:proofErr w:type="spellEnd"/>
+      <w:r>
+        <w:rPr>
+          <w:rFonts w:ascii="JetBrains Mono" w:eastAsia="Times New Roman" w:hAnsi="JetBrains Mono" w:cs="Courier New"/>
+          <w:color w:val="A9B7C6"/>
+          <w:sz w:val="20"/>
+          <w:szCs w:val="20"/>
+          <w:lang w:eastAsia="pl-PL"/>
+        </w:rPr>
+        <w:t>(</w:t>
+      </w:r>
+      <w:proofErr w:type="spellStart"/>
+      <w:r>
+        <w:rPr>
+          <w:rFonts w:ascii="JetBrains Mono" w:eastAsia="Times New Roman" w:hAnsi="JetBrains Mono" w:cs="Courier New"/>
+          <w:color w:val="A9B7C6"/>
+          <w:sz w:val="20"/>
+          <w:szCs w:val="20"/>
+          <w:lang w:eastAsia="pl-PL"/>
+        </w:rPr>
+        <w:t>person.getAge</w:t>
+      </w:r>
+      <w:proofErr w:type="spellEnd"/>
+      <w:r>
+        <w:rPr>
+          <w:rFonts w:ascii="JetBrains Mono" w:eastAsia="Times New Roman" w:hAnsi="JetBrains Mono" w:cs="Courier New"/>
+          <w:color w:val="A9B7C6"/>
+          <w:sz w:val="20"/>
+          <w:szCs w:val="20"/>
+          <w:lang w:eastAsia="pl-PL"/>
+        </w:rPr>
+        <w:t>())</w:t>
+      </w:r>
+      <w:r>
+        <w:rPr>
+          <w:rFonts w:ascii="JetBrains Mono" w:eastAsia="Times New Roman" w:hAnsi="JetBrains Mono" w:cs="Courier New"/>
+          <w:color w:val="CC7832"/>
+          <w:sz w:val="20"/>
+          <w:szCs w:val="20"/>
+          <w:lang w:eastAsia="pl-PL"/>
+        </w:rPr>
+        <w:t>;</w:t>
+      </w:r>
+      <w:r>
+        <w:rPr>
+          <w:rFonts w:ascii="JetBrains Mono" w:eastAsia="Times New Roman" w:hAnsi="JetBrains Mono" w:cs="Courier New"/>
+          <w:color w:val="CC7832"/>
+          <w:sz w:val="20"/>
+          <w:szCs w:val="20"/>
+          <w:lang w:eastAsia="pl-PL"/>
+        </w:rPr>
+        <w:br/>
+      </w:r>
+      <w:r>
+        <w:rPr>
+          <w:rFonts w:ascii="JetBrains Mono" w:eastAsia="Times New Roman" w:hAnsi="JetBrains Mono" w:cs="Courier New"/>
+          <w:color w:val="A9B7C6"/>
+          <w:sz w:val="20"/>
+          <w:szCs w:val="20"/>
+          <w:lang w:eastAsia="pl-PL"/>
+        </w:rPr>
+        <w:t>}</w:t>
+      </w:r>
+    </w:p>
+    <w:p>
+      <w:pPr>
+        <w:ind w:firstLine="720"/>
+        <w:rPr>
+          <w:lang w:val="pl-PL"/>
+        </w:rPr>
+      </w:pPr>
+      <w:r>
+        <w:rPr>
+          <w:lang w:val="pl-PL"/>
+        </w:rPr>
+        <w:t xml:space="preserve">Rekord jest </w:t>
+      </w:r>
+      <w:proofErr w:type="spellStart"/>
+      <w:r>
+        <w:rPr>
+          <w:lang w:val="pl-PL"/>
+        </w:rPr>
+        <w:t>immutable</w:t>
+      </w:r>
+      <w:proofErr w:type="spellEnd"/>
+      <w:r>
+        <w:rPr>
+          <w:lang w:val="pl-PL"/>
+        </w:rPr>
+        <w:t xml:space="preserve"> czyli </w:t>
+      </w:r>
+      <w:proofErr w:type="spellStart"/>
+      <w:r>
+        <w:rPr>
+          <w:lang w:val="pl-PL"/>
+        </w:rPr>
+        <w:t>Thread-Safe</w:t>
+      </w:r>
+      <w:proofErr w:type="spellEnd"/>
+      <w:r>
+        <w:rPr>
+          <w:lang w:val="pl-PL"/>
+        </w:rPr>
+        <w:t>.</w:t>
       </w:r>
       <w:r>
         <w:rPr>
@@ -2680,73 +3667,451 @@
         </w:rPr>
         <w:t xml:space="preserve"> </w:t>
       </w:r>
-      <w:r>
-        <w:rPr>
-          <w:lang w:val="pl-PL"/>
-        </w:rPr>
-        <w:t xml:space="preserve">Rekord jest </w:t>
-      </w:r>
-      <w:proofErr w:type="spellStart"/>
-      <w:r>
-        <w:rPr>
-          <w:lang w:val="pl-PL"/>
-        </w:rPr>
-        <w:t>immutable</w:t>
-      </w:r>
-      <w:proofErr w:type="spellEnd"/>
-      <w:r>
-        <w:rPr>
-          <w:lang w:val="pl-PL"/>
-        </w:rPr>
-        <w:t xml:space="preserve"> czyli </w:t>
-      </w:r>
-      <w:proofErr w:type="spellStart"/>
-      <w:r>
-        <w:rPr>
-          <w:lang w:val="pl-PL"/>
-        </w:rPr>
-        <w:t>Thread-Safe</w:t>
-      </w:r>
-      <w:proofErr w:type="spellEnd"/>
-      <w:r>
-        <w:rPr>
-          <w:lang w:val="pl-PL"/>
-        </w:rPr>
-        <w:t>.</w:t>
-      </w:r>
-    </w:p>
-    <w:p>
-      <w:pPr>
+    </w:p>
+    <w:p>
+      <w:pPr>
+        <w:ind w:firstLine="720"/>
+        <w:rPr>
+          <w:lang w:val="pl-PL"/>
+        </w:rPr>
+      </w:pPr>
+      <w:r>
+        <w:rPr>
+          <w:lang w:val="pl-PL"/>
+        </w:rPr>
+        <w:t>Zagnieżdżone rekordy zachowują się podobnie jak klasy statyczne.</w:t>
+      </w:r>
+    </w:p>
+    <w:p>
+      <w:pPr>
+        <w:pStyle w:val="Heading2"/>
+        <w:rPr>
+          <w:lang w:val="pl-PL"/>
+        </w:rPr>
+      </w:pPr>
+      <w:r>
+        <w:rPr>
+          <w:lang w:val="pl-PL"/>
+        </w:rPr>
+        <w:t>Co możemy robić w rekordach?</w:t>
+      </w:r>
+    </w:p>
+    <w:p>
+      <w:pPr>
+        <w:pStyle w:val="ListParagraph"/>
+        <w:numPr>
+          <w:ilvl w:val="0"/>
+          <w:numId w:val="3"/>
+        </w:numPr>
+        <w:rPr>
+          <w:lang w:val="pl-PL"/>
+        </w:rPr>
+      </w:pPr>
+      <w:r>
+        <w:rPr>
+          <w:lang w:val="pl-PL"/>
+        </w:rPr>
+        <w:t xml:space="preserve">Definiować własne </w:t>
+      </w:r>
+      <w:proofErr w:type="spellStart"/>
+      <w:r>
+        <w:rPr>
+          <w:lang w:val="pl-PL"/>
+        </w:rPr>
+        <w:t>konstruktory</w:t>
+      </w:r>
+      <w:proofErr w:type="spellEnd"/>
+    </w:p>
+    <w:p>
+      <w:pPr>
+        <w:pStyle w:val="ListParagraph"/>
+        <w:numPr>
+          <w:ilvl w:val="0"/>
+          <w:numId w:val="3"/>
+        </w:numPr>
+        <w:rPr>
+          <w:lang w:val="pl-PL"/>
+        </w:rPr>
+      </w:pPr>
+      <w:r>
+        <w:rPr>
+          <w:lang w:val="pl-PL"/>
+        </w:rPr>
+        <w:t>Posiadać własne implementacje metod</w:t>
+      </w:r>
+    </w:p>
+    <w:p>
+      <w:pPr>
+        <w:pStyle w:val="ListParagraph"/>
+        <w:numPr>
+          <w:ilvl w:val="0"/>
+          <w:numId w:val="3"/>
+        </w:numPr>
+        <w:rPr>
+          <w:lang w:val="pl-PL"/>
+        </w:rPr>
+      </w:pPr>
+      <w:r>
+        <w:rPr>
+          <w:lang w:val="pl-PL"/>
+        </w:rPr>
+        <w:t xml:space="preserve">Posiadać dodatkowe </w:t>
+      </w:r>
+      <w:proofErr w:type="spellStart"/>
+      <w:r>
+        <w:rPr>
+          <w:lang w:val="pl-PL"/>
+        </w:rPr>
+        <w:t>emtody</w:t>
+      </w:r>
+      <w:proofErr w:type="spellEnd"/>
+    </w:p>
+    <w:p>
+      <w:pPr>
+        <w:pStyle w:val="ListParagraph"/>
+        <w:numPr>
+          <w:ilvl w:val="0"/>
+          <w:numId w:val="3"/>
+        </w:numPr>
+        <w:rPr>
+          <w:lang w:val="pl-PL"/>
+        </w:rPr>
+      </w:pPr>
+      <w:r>
+        <w:rPr>
+          <w:lang w:val="pl-PL"/>
+        </w:rPr>
+        <w:t>Posiadać statyczne pola i metody</w:t>
+      </w:r>
+    </w:p>
+    <w:p>
+      <w:pPr>
+        <w:pStyle w:val="ListParagraph"/>
+        <w:numPr>
+          <w:ilvl w:val="0"/>
+          <w:numId w:val="3"/>
+        </w:numPr>
+        <w:rPr>
+          <w:lang w:val="pl-PL"/>
+        </w:rPr>
+      </w:pPr>
+      <w:r>
+        <w:rPr>
+          <w:lang w:val="pl-PL"/>
+        </w:rPr>
+        <w:t>Implementować interfejsy</w:t>
+      </w:r>
+    </w:p>
+    <w:p>
+      <w:pPr>
+        <w:pStyle w:val="Heading2"/>
+        <w:rPr>
+          <w:lang w:val="pl-PL"/>
+        </w:rPr>
+      </w:pPr>
+      <w:r>
+        <w:rPr>
+          <w:lang w:val="pl-PL"/>
+        </w:rPr>
+        <w:lastRenderedPageBreak/>
+        <w:t>Czego nie można robić w rekordach?</w:t>
+      </w:r>
+    </w:p>
+    <w:p>
+      <w:pPr>
+        <w:pStyle w:val="ListParagraph"/>
+        <w:numPr>
+          <w:ilvl w:val="0"/>
+          <w:numId w:val="5"/>
+        </w:numPr>
+        <w:rPr>
+          <w:lang w:val="pl-PL"/>
+        </w:rPr>
+      </w:pPr>
+      <w:r>
+        <w:rPr>
+          <w:lang w:val="pl-PL"/>
+        </w:rPr>
+        <w:t>Rozszerzać klasy ani być rozszerzonym</w:t>
+      </w:r>
+    </w:p>
+    <w:p>
+      <w:pPr>
+        <w:pStyle w:val="ListParagraph"/>
+        <w:numPr>
+          <w:ilvl w:val="0"/>
+          <w:numId w:val="5"/>
+        </w:numPr>
+        <w:rPr>
+          <w:lang w:val="pl-PL"/>
+        </w:rPr>
+      </w:pPr>
+      <w:r>
+        <w:rPr>
+          <w:lang w:val="pl-PL"/>
+        </w:rPr>
+        <w:t xml:space="preserve">Posiadać seterów (pola są przecież </w:t>
+      </w:r>
+      <w:proofErr w:type="spellStart"/>
+      <w:r>
+        <w:rPr>
+          <w:lang w:val="pl-PL"/>
+        </w:rPr>
+        <w:t>private</w:t>
+      </w:r>
+      <w:proofErr w:type="spellEnd"/>
+      <w:r>
+        <w:rPr>
+          <w:lang w:val="pl-PL"/>
+        </w:rPr>
+        <w:t xml:space="preserve"> </w:t>
+      </w:r>
+      <w:proofErr w:type="spellStart"/>
+      <w:r>
+        <w:rPr>
+          <w:lang w:val="pl-PL"/>
+        </w:rPr>
+        <w:t>final</w:t>
+      </w:r>
+      <w:proofErr w:type="spellEnd"/>
+      <w:r>
+        <w:rPr>
+          <w:lang w:val="pl-PL"/>
+        </w:rPr>
+        <w:t>)</w:t>
+      </w:r>
+    </w:p>
+    <w:p>
+      <w:pPr>
+        <w:pStyle w:val="ListParagraph"/>
+        <w:numPr>
+          <w:ilvl w:val="0"/>
+          <w:numId w:val="5"/>
+        </w:numPr>
+        <w:rPr>
+          <w:lang w:val="pl-PL"/>
+        </w:rPr>
+      </w:pPr>
+      <w:r>
+        <w:rPr>
+          <w:lang w:val="pl-PL"/>
+        </w:rPr>
+        <w:t xml:space="preserve">Posiadać getterów (zamiast tego są </w:t>
+      </w:r>
+      <w:proofErr w:type="spellStart"/>
+      <w:r>
+        <w:rPr>
+          <w:lang w:val="pl-PL"/>
+        </w:rPr>
+        <w:t>accesory</w:t>
+      </w:r>
+      <w:proofErr w:type="spellEnd"/>
+      <w:r>
+        <w:rPr>
+          <w:lang w:val="pl-PL"/>
+        </w:rPr>
+        <w:t>)</w:t>
+      </w:r>
+    </w:p>
+    <w:p>
+      <w:pPr>
+        <w:pStyle w:val="ListParagraph"/>
+        <w:numPr>
+          <w:ilvl w:val="0"/>
+          <w:numId w:val="5"/>
+        </w:numPr>
+        <w:rPr>
+          <w:lang w:val="pl-PL"/>
+        </w:rPr>
+      </w:pPr>
+      <w:r>
+        <w:rPr>
+          <w:lang w:val="pl-PL"/>
+        </w:rPr>
+        <w:t>Posiadać pól, które wymagały by inicjalizacji</w:t>
+      </w:r>
+    </w:p>
+    <w:p>
+      <w:pPr>
+        <w:rPr>
+          <w:lang w:val="pl-PL"/>
+        </w:rPr>
+      </w:pPr>
+    </w:p>
+    <w:p>
+      <w:pPr>
+        <w:pStyle w:val="Heading2"/>
+        <w:rPr>
+          <w:lang w:val="pl-PL"/>
+        </w:rPr>
+      </w:pPr>
+      <w:r>
+        <w:rPr>
+          <w:lang w:val="pl-PL"/>
+        </w:rPr>
+        <w:t>Refleksje w rekordach</w:t>
+      </w:r>
+    </w:p>
+    <w:p>
+      <w:pPr>
+        <w:rPr>
+          <w:lang w:val="pl-PL"/>
+        </w:rPr>
+      </w:pPr>
+      <w:proofErr w:type="spellStart"/>
+      <w:r>
         <w:rPr>
           <w:b/>
-          <w:lang w:val="pl-PL"/>
-        </w:rPr>
-      </w:pPr>
+          <w:bCs/>
+          <w:lang w:val="pl-PL"/>
+        </w:rPr>
+        <w:t>Class.isRecord</w:t>
+      </w:r>
+      <w:proofErr w:type="spellEnd"/>
       <w:r>
         <w:rPr>
           <w:b/>
+          <w:bCs/>
+          <w:lang w:val="pl-PL"/>
+        </w:rPr>
+        <w:t>()</w:t>
+      </w:r>
+      <w:r>
+        <w:rPr>
+          <w:lang w:val="pl-PL"/>
+        </w:rPr>
+        <w:t xml:space="preserve"> – czy klasa jest rekordem</w:t>
+      </w:r>
+    </w:p>
+    <w:p>
+      <w:pPr>
+        <w:rPr>
+          <w:lang w:val="pl-PL"/>
+        </w:rPr>
+      </w:pPr>
+      <w:proofErr w:type="spellStart"/>
+      <w:r>
+        <w:rPr>
+          <w:b/>
+          <w:bCs/>
+          <w:lang w:val="pl-PL"/>
+        </w:rPr>
+        <w:t>Class.getRecordComponents</w:t>
+      </w:r>
+      <w:proofErr w:type="spellEnd"/>
+      <w:r>
+        <w:rPr>
+          <w:b/>
+          <w:bCs/>
+          <w:lang w:val="pl-PL"/>
+        </w:rPr>
+        <w:t>()</w:t>
+      </w:r>
+      <w:r>
+        <w:rPr>
+          <w:b/>
+          <w:bCs/>
+          <w:lang w:val="pl-PL"/>
+        </w:rPr>
+        <w:t xml:space="preserve"> </w:t>
+      </w:r>
+      <w:r>
+        <w:rPr>
+          <w:lang w:val="pl-PL"/>
+        </w:rPr>
+        <w:t>– pobiera wszystkie pola rekordu</w:t>
+      </w:r>
+    </w:p>
+    <w:p>
+      <w:pPr>
+        <w:rPr>
+          <w:lang w:val="pl-PL"/>
+        </w:rPr>
+      </w:pPr>
+      <w:r>
+        <w:rPr>
+          <w:lang w:val="pl-PL"/>
+        </w:rPr>
+        <w:t xml:space="preserve">Rekordy są </w:t>
+      </w:r>
+      <w:proofErr w:type="spellStart"/>
+      <w:r>
+        <w:rPr>
+          <w:b/>
+          <w:bCs/>
+          <w:lang w:val="pl-PL"/>
+        </w:rPr>
+        <w:t>serializowane</w:t>
+      </w:r>
+      <w:proofErr w:type="spellEnd"/>
+      <w:r>
+        <w:rPr>
+          <w:lang w:val="pl-PL"/>
+        </w:rPr>
+        <w:t xml:space="preserve">. </w:t>
+      </w:r>
+      <w:proofErr w:type="spellStart"/>
+      <w:r>
+        <w:rPr>
+          <w:lang w:val="pl-PL"/>
+        </w:rPr>
+        <w:t>Deserializacja</w:t>
+      </w:r>
+      <w:proofErr w:type="spellEnd"/>
+      <w:r>
+        <w:rPr>
+          <w:lang w:val="pl-PL"/>
+        </w:rPr>
+        <w:t xml:space="preserve"> następuje przy pomocy wywołania konst</w:t>
+      </w:r>
+      <w:r>
+        <w:rPr>
+          <w:lang w:val="pl-PL"/>
+        </w:rPr>
+        <w:t>r</w:t>
+      </w:r>
+      <w:r>
+        <w:rPr>
+          <w:lang w:val="pl-PL"/>
+        </w:rPr>
+        <w:t>uktora.</w:t>
+      </w:r>
+    </w:p>
+    <w:p>
+      <w:pPr>
+        <w:rPr>
+          <w:b/>
+          <w:lang w:val="pl-PL"/>
+        </w:rPr>
+      </w:pPr>
+      <w:r>
+        <w:rPr>
+          <w:b/>
           <w:lang w:val="pl-PL"/>
         </w:rPr>
         <w:t>Przykład spring</w:t>
       </w:r>
     </w:p>
     <w:p>
-      <w:proofErr w:type="spellStart"/>
-      <w:r>
-        <w:t>Zamiast</w:t>
-      </w:r>
-      <w:proofErr w:type="spellEnd"/>
-      <w:r>
-        <w:t xml:space="preserve"> Spring Web </w:t>
-      </w:r>
-      <w:proofErr w:type="spellStart"/>
-      <w:r>
-        <w:t>dajemy</w:t>
-      </w:r>
-      <w:proofErr w:type="spellEnd"/>
-      <w:r>
-        <w:t xml:space="preserve"> Rest Repositories</w:t>
-      </w:r>
+      <w:pPr>
+        <w:rPr>
+          <w:lang w:val="pl-PL"/>
+        </w:rPr>
+      </w:pPr>
+      <w:r>
+        <w:rPr>
+          <w:lang w:val="pl-PL"/>
+        </w:rPr>
+        <w:t xml:space="preserve">Zamiast Spring Web dajemy Rest </w:t>
+      </w:r>
+      <w:proofErr w:type="spellStart"/>
+      <w:r>
+        <w:rPr>
+          <w:lang w:val="pl-PL"/>
+        </w:rPr>
+        <w:t>Repositories</w:t>
+      </w:r>
+      <w:proofErr w:type="spellEnd"/>
     </w:p>
     <w:p>
       <w:r>
@@ -2772,7 +4137,7 @@
                     </pic:cNvPicPr>
                   </pic:nvPicPr>
                   <pic:blipFill>
-                    <a:blip r:embed="rId6">
+                    <a:blip r:embed="rId8">
                       <a:extLst>
                         <a:ext uri="{28A0092B-C50C-407E-A947-70E740481C1C}">
                           <a14:useLocalDpi xmlns:a14="http://schemas.microsoft.com/office/drawing/2010/main" val="0"/>
@@ -2828,7 +4193,7 @@
                     </pic:cNvPicPr>
                   </pic:nvPicPr>
                   <pic:blipFill>
-                    <a:blip r:embed="rId7">
+                    <a:blip r:embed="rId9">
                       <a:extLst>
                         <a:ext uri="{28A0092B-C50C-407E-A947-70E740481C1C}">
                           <a14:useLocalDpi xmlns:a14="http://schemas.microsoft.com/office/drawing/2010/main" val="0"/>
@@ -2866,7 +4231,6 @@
           <w:noProof/>
           <w:lang w:val="pl-PL" w:eastAsia="pl-PL"/>
         </w:rPr>
-        <w:lastRenderedPageBreak/>
         <w:drawing>
           <wp:inline distT="0" distB="0" distL="0" distR="0" wp14:anchorId="3D34F662" wp14:editId="33DCCFD7">
             <wp:extent cx="5969000" cy="1060450"/>
@@ -2885,7 +4249,7 @@
                     </pic:cNvPicPr>
                   </pic:nvPicPr>
                   <pic:blipFill>
-                    <a:blip r:embed="rId8">
+                    <a:blip r:embed="rId10">
                       <a:extLst>
                         <a:ext uri="{28A0092B-C50C-407E-A947-70E740481C1C}">
                           <a14:useLocalDpi xmlns:a14="http://schemas.microsoft.com/office/drawing/2010/main" val="0"/>
@@ -2961,6 +4325,7 @@
           <w:noProof/>
           <w:lang w:val="pl-PL" w:eastAsia="pl-PL"/>
         </w:rPr>
+        <w:lastRenderedPageBreak/>
         <w:drawing>
           <wp:inline distT="0" distB="0" distL="0" distR="0" wp14:anchorId="391E3476" wp14:editId="56CF6609">
             <wp:extent cx="3072130" cy="1806575"/>
@@ -2979,7 +4344,7 @@
                     </pic:cNvPicPr>
                   </pic:nvPicPr>
                   <pic:blipFill>
-                    <a:blip r:embed="rId9">
+                    <a:blip r:embed="rId11">
                       <a:extLst>
                         <a:ext uri="{28A0092B-C50C-407E-A947-70E740481C1C}">
                           <a14:useLocalDpi xmlns:a14="http://schemas.microsoft.com/office/drawing/2010/main" val="0"/>
@@ -3013,45 +4378,6 @@
     </w:p>
     <w:p>
       <w:pPr>
-        <w:rPr>
-          <w:lang w:val="pl-PL"/>
-        </w:rPr>
-      </w:pPr>
-      <w:r>
-        <w:rPr>
-          <w:lang w:val="pl-PL"/>
-        </w:rPr>
-        <w:t xml:space="preserve">Kolejna wada: W </w:t>
-      </w:r>
-      <w:proofErr w:type="spellStart"/>
-      <w:r>
-        <w:rPr>
-          <w:lang w:val="pl-PL"/>
-        </w:rPr>
-        <w:t>Hibernate</w:t>
-      </w:r>
-      <w:proofErr w:type="spellEnd"/>
-      <w:r>
-        <w:rPr>
-          <w:lang w:val="pl-PL"/>
-        </w:rPr>
-        <w:t xml:space="preserve"> możemy dziedziczyć, a rekord jest już klasą finalną </w:t>
-      </w:r>
-      <w:r>
-        <w:rPr>
-          <w:lang w:val="pl-PL"/>
-        </w:rPr>
-        <w:t xml:space="preserve">a takiej klasy dziedziczyć </w:t>
-      </w:r>
-      <w:r>
-        <w:rPr>
-          <w:lang w:val="pl-PL"/>
-        </w:rPr>
-        <w:t>nie można.</w:t>
-      </w:r>
-    </w:p>
-    <w:p>
-      <w:pPr>
         <w:pStyle w:val="Heading1"/>
       </w:pPr>
       <w:r>
@@ -3403,8 +4729,58 @@
 </w:document>
 </file>
 
+<file path=word/endnotes.xml><?xml version="1.0" encoding="utf-8"?>
+<w:endnotes xmlns:wpc="http://schemas.microsoft.com/office/word/2010/wordprocessingCanvas" xmlns:cx="http://schemas.microsoft.com/office/drawing/2014/chartex" xmlns:cx1="http://schemas.microsoft.com/office/drawing/2015/9/8/chartex" xmlns:cx2="http://schemas.microsoft.com/office/drawing/2015/10/21/chartex" xmlns:cx3="http://schemas.microsoft.com/office/drawing/2016/5/9/chartex" xmlns:cx4="http://schemas.microsoft.com/office/drawing/2016/5/10/chartex" xmlns:cx5="http://schemas.microsoft.com/office/drawing/2016/5/11/chartex" xmlns:cx6="http://schemas.microsoft.com/office/drawing/2016/5/12/chartex" xmlns:cx7="http://schemas.microsoft.com/office/drawing/2016/5/13/chartex" xmlns:cx8="http://schemas.microsoft.com/office/drawing/2016/5/14/chartex" xmlns:mc="http://schemas.openxmlformats.org/markup-compatibility/2006" xmlns:aink="http://schemas.microsoft.com/office/drawing/2016/ink" xmlns:am3d="http://schemas.microsoft.com/office/drawing/2017/model3d" xmlns:o="urn:schemas-microsoft-com:office:office" xmlns:r="http://schemas.openxmlformats.org/officeDocument/2006/relationships" xmlns:m="http://schemas.openxmlformats.org/officeDocument/2006/math" xmlns:v="urn:schemas-microsoft-com:vml" xmlns:wp14="http://schemas.microsoft.com/office/word/2010/wordprocessingDrawing" xmlns:wp="http://schemas.openxmlformats.org/drawingml/2006/wordprocessingDrawing" xmlns:w10="urn:schemas-microsoft-com:office:word" xmlns:w="http://schemas.openxmlformats.org/wordprocessingml/2006/main" xmlns:w14="http://schemas.microsoft.com/office/word/2010/wordml" xmlns:w15="http://schemas.microsoft.com/office/word/2012/wordml" xmlns:w16cex="http://schemas.microsoft.com/office/word/2018/wordml/cex" xmlns:w16cid="http://schemas.microsoft.com/office/word/2016/wordml/cid" xmlns:w16="http://schemas.microsoft.com/office/word/2018/wordml" xmlns:w16se="http://schemas.microsoft.com/office/word/2015/wordml/symex" xmlns:wpg="http://schemas.microsoft.com/office/word/2010/wordprocessingGroup" xmlns:wpi="http://schemas.microsoft.com/office/word/2010/wordprocessingInk" xmlns:wne="http://schemas.microsoft.com/office/word/2006/wordml" xmlns:wps="http://schemas.microsoft.com/office/word/2010/wordprocessingShape" mc:Ignorable="w14 w15 w16se w16cid w16 w16cex wp14">
+  <w:endnote w:type="separator" w:id="-1">
+    <w:p>
+      <w:pPr>
+        <w:spacing w:after="0" w:line="240" w:lineRule="auto"/>
+      </w:pPr>
+      <w:r>
+        <w:separator/>
+      </w:r>
+    </w:p>
+  </w:endnote>
+  <w:endnote w:type="continuationSeparator" w:id="0">
+    <w:p>
+      <w:pPr>
+        <w:spacing w:after="0" w:line="240" w:lineRule="auto"/>
+      </w:pPr>
+      <w:r>
+        <w:continuationSeparator/>
+      </w:r>
+    </w:p>
+  </w:endnote>
+</w:endnotes>
+</file>
+
+<file path=word/footnotes.xml><?xml version="1.0" encoding="utf-8"?>
+<w:footnotes xmlns:wpc="http://schemas.microsoft.com/office/word/2010/wordprocessingCanvas" xmlns:cx="http://schemas.microsoft.com/office/drawing/2014/chartex" xmlns:cx1="http://schemas.microsoft.com/office/drawing/2015/9/8/chartex" xmlns:cx2="http://schemas.microsoft.com/office/drawing/2015/10/21/chartex" xmlns:cx3="http://schemas.microsoft.com/office/drawing/2016/5/9/chartex" xmlns:cx4="http://schemas.microsoft.com/office/drawing/2016/5/10/chartex" xmlns:cx5="http://schemas.microsoft.com/office/drawing/2016/5/11/chartex" xmlns:cx6="http://schemas.microsoft.com/office/drawing/2016/5/12/chartex" xmlns:cx7="http://schemas.microsoft.com/office/drawing/2016/5/13/chartex" xmlns:cx8="http://schemas.microsoft.com/office/drawing/2016/5/14/chartex" xmlns:mc="http://schemas.openxmlformats.org/markup-compatibility/2006" xmlns:aink="http://schemas.microsoft.com/office/drawing/2016/ink" xmlns:am3d="http://schemas.microsoft.com/office/drawing/2017/model3d" xmlns:o="urn:schemas-microsoft-com:office:office" xmlns:r="http://schemas.openxmlformats.org/officeDocument/2006/relationships" xmlns:m="http://schemas.openxmlformats.org/officeDocument/2006/math" xmlns:v="urn:schemas-microsoft-com:vml" xmlns:wp14="http://schemas.microsoft.com/office/word/2010/wordprocessingDrawing" xmlns:wp="http://schemas.openxmlformats.org/drawingml/2006/wordprocessingDrawing" xmlns:w10="urn:schemas-microsoft-com:office:word" xmlns:w="http://schemas.openxmlformats.org/wordprocessingml/2006/main" xmlns:w14="http://schemas.microsoft.com/office/word/2010/wordml" xmlns:w15="http://schemas.microsoft.com/office/word/2012/wordml" xmlns:w16cex="http://schemas.microsoft.com/office/word/2018/wordml/cex" xmlns:w16cid="http://schemas.microsoft.com/office/word/2016/wordml/cid" xmlns:w16="http://schemas.microsoft.com/office/word/2018/wordml" xmlns:w16se="http://schemas.microsoft.com/office/word/2015/wordml/symex" xmlns:wpg="http://schemas.microsoft.com/office/word/2010/wordprocessingGroup" xmlns:wpi="http://schemas.microsoft.com/office/word/2010/wordprocessingInk" xmlns:wne="http://schemas.microsoft.com/office/word/2006/wordml" xmlns:wps="http://schemas.microsoft.com/office/word/2010/wordprocessingShape" mc:Ignorable="w14 w15 w16se w16cid w16 w16cex wp14">
+  <w:footnote w:type="separator" w:id="-1">
+    <w:p>
+      <w:pPr>
+        <w:spacing w:after="0" w:line="240" w:lineRule="auto"/>
+      </w:pPr>
+      <w:r>
+        <w:separator/>
+      </w:r>
+    </w:p>
+  </w:footnote>
+  <w:footnote w:type="continuationSeparator" w:id="0">
+    <w:p>
+      <w:pPr>
+        <w:spacing w:after="0" w:line="240" w:lineRule="auto"/>
+      </w:pPr>
+      <w:r>
+        <w:continuationSeparator/>
+      </w:r>
+    </w:p>
+  </w:footnote>
+</w:footnotes>
+</file>
+
 <file path=word/numbering.xml><?xml version="1.0" encoding="utf-8"?>
-<w:numbering xmlns:wpc="http://schemas.microsoft.com/office/word/2010/wordprocessingCanvas" xmlns:cx="http://schemas.microsoft.com/office/drawing/2014/chartex" xmlns:cx1="http://schemas.microsoft.com/office/drawing/2015/9/8/chartex" xmlns:cx2="http://schemas.microsoft.com/office/drawing/2015/10/21/chartex" xmlns:cx3="http://schemas.microsoft.com/office/drawing/2016/5/9/chartex" xmlns:cx4="http://schemas.microsoft.com/office/drawing/2016/5/10/chartex" xmlns:cx5="http://schemas.microsoft.com/office/drawing/2016/5/11/chartex" xmlns:cx6="http://schemas.microsoft.com/office/drawing/2016/5/12/chartex" xmlns:cx7="http://schemas.microsoft.com/office/drawing/2016/5/13/chartex" xmlns:cx8="http://schemas.microsoft.com/office/drawing/2016/5/14/chartex" xmlns:mc="http://schemas.openxmlformats.org/markup-compatibility/2006" xmlns:aink="http://schemas.microsoft.com/office/drawing/2016/ink" xmlns:am3d="http://schemas.microsoft.com/office/drawing/2017/model3d" xmlns:o="urn:schemas-microsoft-com:office:office" xmlns:r="http://schemas.openxmlformats.org/officeDocument/2006/relationships" xmlns:m="http://schemas.openxmlformats.org/officeDocument/2006/math" xmlns:v="urn:schemas-microsoft-com:vml" xmlns:wp14="http://schemas.microsoft.com/office/word/2010/wordprocessingDrawing" xmlns:wp="http://schemas.openxmlformats.org/drawingml/2006/wordprocessingDrawing" xmlns:w10="urn:schemas-microsoft-com:office:word" xmlns:w="http://schemas.openxmlformats.org/wordprocessingml/2006/main" xmlns:w14="http://schemas.microsoft.com/office/word/2010/wordml" xmlns:w15="http://schemas.microsoft.com/office/word/2012/wordml" xmlns:w16cid="http://schemas.microsoft.com/office/word/2016/wordml/cid" xmlns:w16se="http://schemas.microsoft.com/office/word/2015/wordml/symex" xmlns:wpg="http://schemas.microsoft.com/office/word/2010/wordprocessingGroup" xmlns:wpi="http://schemas.microsoft.com/office/word/2010/wordprocessingInk" xmlns:wne="http://schemas.microsoft.com/office/word/2006/wordml" xmlns:wps="http://schemas.microsoft.com/office/word/2010/wordprocessingShape" mc:Ignorable="w14 w15 w16se w16cid wp14">
+<w:numbering xmlns:wpc="http://schemas.microsoft.com/office/word/2010/wordprocessingCanvas" xmlns:cx="http://schemas.microsoft.com/office/drawing/2014/chartex" xmlns:cx1="http://schemas.microsoft.com/office/drawing/2015/9/8/chartex" xmlns:cx2="http://schemas.microsoft.com/office/drawing/2015/10/21/chartex" xmlns:cx3="http://schemas.microsoft.com/office/drawing/2016/5/9/chartex" xmlns:cx4="http://schemas.microsoft.com/office/drawing/2016/5/10/chartex" xmlns:cx5="http://schemas.microsoft.com/office/drawing/2016/5/11/chartex" xmlns:cx6="http://schemas.microsoft.com/office/drawing/2016/5/12/chartex" xmlns:cx7="http://schemas.microsoft.com/office/drawing/2016/5/13/chartex" xmlns:cx8="http://schemas.microsoft.com/office/drawing/2016/5/14/chartex" xmlns:mc="http://schemas.openxmlformats.org/markup-compatibility/2006" xmlns:aink="http://schemas.microsoft.com/office/drawing/2016/ink" xmlns:am3d="http://schemas.microsoft.com/office/drawing/2017/model3d" xmlns:o="urn:schemas-microsoft-com:office:office" xmlns:r="http://schemas.openxmlformats.org/officeDocument/2006/relationships" xmlns:m="http://schemas.openxmlformats.org/officeDocument/2006/math" xmlns:v="urn:schemas-microsoft-com:vml" xmlns:wp14="http://schemas.microsoft.com/office/word/2010/wordprocessingDrawing" xmlns:wp="http://schemas.openxmlformats.org/drawingml/2006/wordprocessingDrawing" xmlns:w10="urn:schemas-microsoft-com:office:word" xmlns:w="http://schemas.openxmlformats.org/wordprocessingml/2006/main" xmlns:w14="http://schemas.microsoft.com/office/word/2010/wordml" xmlns:w15="http://schemas.microsoft.com/office/word/2012/wordml" xmlns:w16cex="http://schemas.microsoft.com/office/word/2018/wordml/cex" xmlns:w16cid="http://schemas.microsoft.com/office/word/2016/wordml/cid" xmlns:w16="http://schemas.microsoft.com/office/word/2018/wordml" xmlns:w16se="http://schemas.microsoft.com/office/word/2015/wordml/symex" xmlns:wpg="http://schemas.microsoft.com/office/word/2010/wordprocessingGroup" xmlns:wpi="http://schemas.microsoft.com/office/word/2010/wordprocessingInk" xmlns:wne="http://schemas.microsoft.com/office/word/2006/wordml" xmlns:wps="http://schemas.microsoft.com/office/word/2010/wordprocessingShape" mc:Ignorable="w14 w15 w16se w16cid w16 w16cex wp14">
   <w:abstractNum w:abstractNumId="0" w15:restartNumberingAfterBreak="0">
     <w:nsid w:val="1AC00039"/>
     <w:multiLevelType w:val="hybridMultilevel"/>
@@ -3518,14 +4894,478 @@
       </w:rPr>
     </w:lvl>
   </w:abstractNum>
+  <w:abstractNum w:abstractNumId="1" w15:restartNumberingAfterBreak="0">
+    <w:nsid w:val="25894350"/>
+    <w:multiLevelType w:val="hybridMultilevel"/>
+    <w:tmpl w:val="08D669A0"/>
+    <w:lvl w:ilvl="0" w:tplc="04150001">
+      <w:start w:val="1"/>
+      <w:numFmt w:val="bullet"/>
+      <w:lvlText w:val=""/>
+      <w:lvlJc w:val="left"/>
+      <w:pPr>
+        <w:ind w:left="1440" w:hanging="360"/>
+      </w:pPr>
+      <w:rPr>
+        <w:rFonts w:ascii="Symbol" w:hAnsi="Symbol" w:hint="default"/>
+      </w:rPr>
+    </w:lvl>
+    <w:lvl w:ilvl="1" w:tplc="04150003" w:tentative="1">
+      <w:start w:val="1"/>
+      <w:numFmt w:val="bullet"/>
+      <w:lvlText w:val="o"/>
+      <w:lvlJc w:val="left"/>
+      <w:pPr>
+        <w:ind w:left="2160" w:hanging="360"/>
+      </w:pPr>
+      <w:rPr>
+        <w:rFonts w:ascii="Courier New" w:hAnsi="Courier New" w:cs="Courier New" w:hint="default"/>
+      </w:rPr>
+    </w:lvl>
+    <w:lvl w:ilvl="2" w:tplc="04150005" w:tentative="1">
+      <w:start w:val="1"/>
+      <w:numFmt w:val="bullet"/>
+      <w:lvlText w:val=""/>
+      <w:lvlJc w:val="left"/>
+      <w:pPr>
+        <w:ind w:left="2880" w:hanging="360"/>
+      </w:pPr>
+      <w:rPr>
+        <w:rFonts w:ascii="Wingdings" w:hAnsi="Wingdings" w:hint="default"/>
+      </w:rPr>
+    </w:lvl>
+    <w:lvl w:ilvl="3" w:tplc="04150001" w:tentative="1">
+      <w:start w:val="1"/>
+      <w:numFmt w:val="bullet"/>
+      <w:lvlText w:val=""/>
+      <w:lvlJc w:val="left"/>
+      <w:pPr>
+        <w:ind w:left="3600" w:hanging="360"/>
+      </w:pPr>
+      <w:rPr>
+        <w:rFonts w:ascii="Symbol" w:hAnsi="Symbol" w:hint="default"/>
+      </w:rPr>
+    </w:lvl>
+    <w:lvl w:ilvl="4" w:tplc="04150003" w:tentative="1">
+      <w:start w:val="1"/>
+      <w:numFmt w:val="bullet"/>
+      <w:lvlText w:val="o"/>
+      <w:lvlJc w:val="left"/>
+      <w:pPr>
+        <w:ind w:left="4320" w:hanging="360"/>
+      </w:pPr>
+      <w:rPr>
+        <w:rFonts w:ascii="Courier New" w:hAnsi="Courier New" w:cs="Courier New" w:hint="default"/>
+      </w:rPr>
+    </w:lvl>
+    <w:lvl w:ilvl="5" w:tplc="04150005" w:tentative="1">
+      <w:start w:val="1"/>
+      <w:numFmt w:val="bullet"/>
+      <w:lvlText w:val=""/>
+      <w:lvlJc w:val="left"/>
+      <w:pPr>
+        <w:ind w:left="5040" w:hanging="360"/>
+      </w:pPr>
+      <w:rPr>
+        <w:rFonts w:ascii="Wingdings" w:hAnsi="Wingdings" w:hint="default"/>
+      </w:rPr>
+    </w:lvl>
+    <w:lvl w:ilvl="6" w:tplc="04150001" w:tentative="1">
+      <w:start w:val="1"/>
+      <w:numFmt w:val="bullet"/>
+      <w:lvlText w:val=""/>
+      <w:lvlJc w:val="left"/>
+      <w:pPr>
+        <w:ind w:left="5760" w:hanging="360"/>
+      </w:pPr>
+      <w:rPr>
+        <w:rFonts w:ascii="Symbol" w:hAnsi="Symbol" w:hint="default"/>
+      </w:rPr>
+    </w:lvl>
+    <w:lvl w:ilvl="7" w:tplc="04150003" w:tentative="1">
+      <w:start w:val="1"/>
+      <w:numFmt w:val="bullet"/>
+      <w:lvlText w:val="o"/>
+      <w:lvlJc w:val="left"/>
+      <w:pPr>
+        <w:ind w:left="6480" w:hanging="360"/>
+      </w:pPr>
+      <w:rPr>
+        <w:rFonts w:ascii="Courier New" w:hAnsi="Courier New" w:cs="Courier New" w:hint="default"/>
+      </w:rPr>
+    </w:lvl>
+    <w:lvl w:ilvl="8" w:tplc="04150005" w:tentative="1">
+      <w:start w:val="1"/>
+      <w:numFmt w:val="bullet"/>
+      <w:lvlText w:val=""/>
+      <w:lvlJc w:val="left"/>
+      <w:pPr>
+        <w:ind w:left="7200" w:hanging="360"/>
+      </w:pPr>
+      <w:rPr>
+        <w:rFonts w:ascii="Wingdings" w:hAnsi="Wingdings" w:hint="default"/>
+      </w:rPr>
+    </w:lvl>
+  </w:abstractNum>
+  <w:abstractNum w:abstractNumId="2" w15:restartNumberingAfterBreak="0">
+    <w:nsid w:val="273435ED"/>
+    <w:multiLevelType w:val="hybridMultilevel"/>
+    <w:tmpl w:val="1BAE61D6"/>
+    <w:lvl w:ilvl="0" w:tplc="04150001">
+      <w:start w:val="1"/>
+      <w:numFmt w:val="bullet"/>
+      <w:lvlText w:val=""/>
+      <w:lvlJc w:val="left"/>
+      <w:pPr>
+        <w:ind w:left="1440" w:hanging="360"/>
+      </w:pPr>
+      <w:rPr>
+        <w:rFonts w:ascii="Symbol" w:hAnsi="Symbol" w:hint="default"/>
+      </w:rPr>
+    </w:lvl>
+    <w:lvl w:ilvl="1" w:tplc="04150003" w:tentative="1">
+      <w:start w:val="1"/>
+      <w:numFmt w:val="bullet"/>
+      <w:lvlText w:val="o"/>
+      <w:lvlJc w:val="left"/>
+      <w:pPr>
+        <w:ind w:left="2160" w:hanging="360"/>
+      </w:pPr>
+      <w:rPr>
+        <w:rFonts w:ascii="Courier New" w:hAnsi="Courier New" w:cs="Courier New" w:hint="default"/>
+      </w:rPr>
+    </w:lvl>
+    <w:lvl w:ilvl="2" w:tplc="04150005" w:tentative="1">
+      <w:start w:val="1"/>
+      <w:numFmt w:val="bullet"/>
+      <w:lvlText w:val=""/>
+      <w:lvlJc w:val="left"/>
+      <w:pPr>
+        <w:ind w:left="2880" w:hanging="360"/>
+      </w:pPr>
+      <w:rPr>
+        <w:rFonts w:ascii="Wingdings" w:hAnsi="Wingdings" w:hint="default"/>
+      </w:rPr>
+    </w:lvl>
+    <w:lvl w:ilvl="3" w:tplc="04150001" w:tentative="1">
+      <w:start w:val="1"/>
+      <w:numFmt w:val="bullet"/>
+      <w:lvlText w:val=""/>
+      <w:lvlJc w:val="left"/>
+      <w:pPr>
+        <w:ind w:left="3600" w:hanging="360"/>
+      </w:pPr>
+      <w:rPr>
+        <w:rFonts w:ascii="Symbol" w:hAnsi="Symbol" w:hint="default"/>
+      </w:rPr>
+    </w:lvl>
+    <w:lvl w:ilvl="4" w:tplc="04150003" w:tentative="1">
+      <w:start w:val="1"/>
+      <w:numFmt w:val="bullet"/>
+      <w:lvlText w:val="o"/>
+      <w:lvlJc w:val="left"/>
+      <w:pPr>
+        <w:ind w:left="4320" w:hanging="360"/>
+      </w:pPr>
+      <w:rPr>
+        <w:rFonts w:ascii="Courier New" w:hAnsi="Courier New" w:cs="Courier New" w:hint="default"/>
+      </w:rPr>
+    </w:lvl>
+    <w:lvl w:ilvl="5" w:tplc="04150005" w:tentative="1">
+      <w:start w:val="1"/>
+      <w:numFmt w:val="bullet"/>
+      <w:lvlText w:val=""/>
+      <w:lvlJc w:val="left"/>
+      <w:pPr>
+        <w:ind w:left="5040" w:hanging="360"/>
+      </w:pPr>
+      <w:rPr>
+        <w:rFonts w:ascii="Wingdings" w:hAnsi="Wingdings" w:hint="default"/>
+      </w:rPr>
+    </w:lvl>
+    <w:lvl w:ilvl="6" w:tplc="04150001" w:tentative="1">
+      <w:start w:val="1"/>
+      <w:numFmt w:val="bullet"/>
+      <w:lvlText w:val=""/>
+      <w:lvlJc w:val="left"/>
+      <w:pPr>
+        <w:ind w:left="5760" w:hanging="360"/>
+      </w:pPr>
+      <w:rPr>
+        <w:rFonts w:ascii="Symbol" w:hAnsi="Symbol" w:hint="default"/>
+      </w:rPr>
+    </w:lvl>
+    <w:lvl w:ilvl="7" w:tplc="04150003" w:tentative="1">
+      <w:start w:val="1"/>
+      <w:numFmt w:val="bullet"/>
+      <w:lvlText w:val="o"/>
+      <w:lvlJc w:val="left"/>
+      <w:pPr>
+        <w:ind w:left="6480" w:hanging="360"/>
+      </w:pPr>
+      <w:rPr>
+        <w:rFonts w:ascii="Courier New" w:hAnsi="Courier New" w:cs="Courier New" w:hint="default"/>
+      </w:rPr>
+    </w:lvl>
+    <w:lvl w:ilvl="8" w:tplc="04150005" w:tentative="1">
+      <w:start w:val="1"/>
+      <w:numFmt w:val="bullet"/>
+      <w:lvlText w:val=""/>
+      <w:lvlJc w:val="left"/>
+      <w:pPr>
+        <w:ind w:left="7200" w:hanging="360"/>
+      </w:pPr>
+      <w:rPr>
+        <w:rFonts w:ascii="Wingdings" w:hAnsi="Wingdings" w:hint="default"/>
+      </w:rPr>
+    </w:lvl>
+  </w:abstractNum>
+  <w:abstractNum w:abstractNumId="3" w15:restartNumberingAfterBreak="0">
+    <w:nsid w:val="42E3449D"/>
+    <w:multiLevelType w:val="hybridMultilevel"/>
+    <w:tmpl w:val="D8389FA4"/>
+    <w:lvl w:ilvl="0" w:tplc="04150001">
+      <w:start w:val="1"/>
+      <w:numFmt w:val="bullet"/>
+      <w:lvlText w:val=""/>
+      <w:lvlJc w:val="left"/>
+      <w:pPr>
+        <w:ind w:left="720" w:hanging="360"/>
+      </w:pPr>
+      <w:rPr>
+        <w:rFonts w:ascii="Symbol" w:hAnsi="Symbol" w:hint="default"/>
+      </w:rPr>
+    </w:lvl>
+    <w:lvl w:ilvl="1" w:tplc="04150003" w:tentative="1">
+      <w:start w:val="1"/>
+      <w:numFmt w:val="bullet"/>
+      <w:lvlText w:val="o"/>
+      <w:lvlJc w:val="left"/>
+      <w:pPr>
+        <w:ind w:left="1440" w:hanging="360"/>
+      </w:pPr>
+      <w:rPr>
+        <w:rFonts w:ascii="Courier New" w:hAnsi="Courier New" w:cs="Courier New" w:hint="default"/>
+      </w:rPr>
+    </w:lvl>
+    <w:lvl w:ilvl="2" w:tplc="04150005" w:tentative="1">
+      <w:start w:val="1"/>
+      <w:numFmt w:val="bullet"/>
+      <w:lvlText w:val=""/>
+      <w:lvlJc w:val="left"/>
+      <w:pPr>
+        <w:ind w:left="2160" w:hanging="360"/>
+      </w:pPr>
+      <w:rPr>
+        <w:rFonts w:ascii="Wingdings" w:hAnsi="Wingdings" w:hint="default"/>
+      </w:rPr>
+    </w:lvl>
+    <w:lvl w:ilvl="3" w:tplc="04150001" w:tentative="1">
+      <w:start w:val="1"/>
+      <w:numFmt w:val="bullet"/>
+      <w:lvlText w:val=""/>
+      <w:lvlJc w:val="left"/>
+      <w:pPr>
+        <w:ind w:left="2880" w:hanging="360"/>
+      </w:pPr>
+      <w:rPr>
+        <w:rFonts w:ascii="Symbol" w:hAnsi="Symbol" w:hint="default"/>
+      </w:rPr>
+    </w:lvl>
+    <w:lvl w:ilvl="4" w:tplc="04150003" w:tentative="1">
+      <w:start w:val="1"/>
+      <w:numFmt w:val="bullet"/>
+      <w:lvlText w:val="o"/>
+      <w:lvlJc w:val="left"/>
+      <w:pPr>
+        <w:ind w:left="3600" w:hanging="360"/>
+      </w:pPr>
+      <w:rPr>
+        <w:rFonts w:ascii="Courier New" w:hAnsi="Courier New" w:cs="Courier New" w:hint="default"/>
+      </w:rPr>
+    </w:lvl>
+    <w:lvl w:ilvl="5" w:tplc="04150005" w:tentative="1">
+      <w:start w:val="1"/>
+      <w:numFmt w:val="bullet"/>
+      <w:lvlText w:val=""/>
+      <w:lvlJc w:val="left"/>
+      <w:pPr>
+        <w:ind w:left="4320" w:hanging="360"/>
+      </w:pPr>
+      <w:rPr>
+        <w:rFonts w:ascii="Wingdings" w:hAnsi="Wingdings" w:hint="default"/>
+      </w:rPr>
+    </w:lvl>
+    <w:lvl w:ilvl="6" w:tplc="04150001" w:tentative="1">
+      <w:start w:val="1"/>
+      <w:numFmt w:val="bullet"/>
+      <w:lvlText w:val=""/>
+      <w:lvlJc w:val="left"/>
+      <w:pPr>
+        <w:ind w:left="5040" w:hanging="360"/>
+      </w:pPr>
+      <w:rPr>
+        <w:rFonts w:ascii="Symbol" w:hAnsi="Symbol" w:hint="default"/>
+      </w:rPr>
+    </w:lvl>
+    <w:lvl w:ilvl="7" w:tplc="04150003" w:tentative="1">
+      <w:start w:val="1"/>
+      <w:numFmt w:val="bullet"/>
+      <w:lvlText w:val="o"/>
+      <w:lvlJc w:val="left"/>
+      <w:pPr>
+        <w:ind w:left="5760" w:hanging="360"/>
+      </w:pPr>
+      <w:rPr>
+        <w:rFonts w:ascii="Courier New" w:hAnsi="Courier New" w:cs="Courier New" w:hint="default"/>
+      </w:rPr>
+    </w:lvl>
+    <w:lvl w:ilvl="8" w:tplc="04150005" w:tentative="1">
+      <w:start w:val="1"/>
+      <w:numFmt w:val="bullet"/>
+      <w:lvlText w:val=""/>
+      <w:lvlJc w:val="left"/>
+      <w:pPr>
+        <w:ind w:left="6480" w:hanging="360"/>
+      </w:pPr>
+      <w:rPr>
+        <w:rFonts w:ascii="Wingdings" w:hAnsi="Wingdings" w:hint="default"/>
+      </w:rPr>
+    </w:lvl>
+  </w:abstractNum>
+  <w:abstractNum w:abstractNumId="4" w15:restartNumberingAfterBreak="0">
+    <w:nsid w:val="48150355"/>
+    <w:multiLevelType w:val="hybridMultilevel"/>
+    <w:tmpl w:val="F2E621A0"/>
+    <w:lvl w:ilvl="0" w:tplc="04150001">
+      <w:start w:val="1"/>
+      <w:numFmt w:val="bullet"/>
+      <w:lvlText w:val=""/>
+      <w:lvlJc w:val="left"/>
+      <w:pPr>
+        <w:ind w:left="720" w:hanging="360"/>
+      </w:pPr>
+      <w:rPr>
+        <w:rFonts w:ascii="Symbol" w:hAnsi="Symbol" w:hint="default"/>
+      </w:rPr>
+    </w:lvl>
+    <w:lvl w:ilvl="1" w:tplc="04150003" w:tentative="1">
+      <w:start w:val="1"/>
+      <w:numFmt w:val="bullet"/>
+      <w:lvlText w:val="o"/>
+      <w:lvlJc w:val="left"/>
+      <w:pPr>
+        <w:ind w:left="1440" w:hanging="360"/>
+      </w:pPr>
+      <w:rPr>
+        <w:rFonts w:ascii="Courier New" w:hAnsi="Courier New" w:cs="Courier New" w:hint="default"/>
+      </w:rPr>
+    </w:lvl>
+    <w:lvl w:ilvl="2" w:tplc="04150005" w:tentative="1">
+      <w:start w:val="1"/>
+      <w:numFmt w:val="bullet"/>
+      <w:lvlText w:val=""/>
+      <w:lvlJc w:val="left"/>
+      <w:pPr>
+        <w:ind w:left="2160" w:hanging="360"/>
+      </w:pPr>
+      <w:rPr>
+        <w:rFonts w:ascii="Wingdings" w:hAnsi="Wingdings" w:hint="default"/>
+      </w:rPr>
+    </w:lvl>
+    <w:lvl w:ilvl="3" w:tplc="04150001" w:tentative="1">
+      <w:start w:val="1"/>
+      <w:numFmt w:val="bullet"/>
+      <w:lvlText w:val=""/>
+      <w:lvlJc w:val="left"/>
+      <w:pPr>
+        <w:ind w:left="2880" w:hanging="360"/>
+      </w:pPr>
+      <w:rPr>
+        <w:rFonts w:ascii="Symbol" w:hAnsi="Symbol" w:hint="default"/>
+      </w:rPr>
+    </w:lvl>
+    <w:lvl w:ilvl="4" w:tplc="04150003" w:tentative="1">
+      <w:start w:val="1"/>
+      <w:numFmt w:val="bullet"/>
+      <w:lvlText w:val="o"/>
+      <w:lvlJc w:val="left"/>
+      <w:pPr>
+        <w:ind w:left="3600" w:hanging="360"/>
+      </w:pPr>
+      <w:rPr>
+        <w:rFonts w:ascii="Courier New" w:hAnsi="Courier New" w:cs="Courier New" w:hint="default"/>
+      </w:rPr>
+    </w:lvl>
+    <w:lvl w:ilvl="5" w:tplc="04150005" w:tentative="1">
+      <w:start w:val="1"/>
+      <w:numFmt w:val="bullet"/>
+      <w:lvlText w:val=""/>
+      <w:lvlJc w:val="left"/>
+      <w:pPr>
+        <w:ind w:left="4320" w:hanging="360"/>
+      </w:pPr>
+      <w:rPr>
+        <w:rFonts w:ascii="Wingdings" w:hAnsi="Wingdings" w:hint="default"/>
+      </w:rPr>
+    </w:lvl>
+    <w:lvl w:ilvl="6" w:tplc="04150001" w:tentative="1">
+      <w:start w:val="1"/>
+      <w:numFmt w:val="bullet"/>
+      <w:lvlText w:val=""/>
+      <w:lvlJc w:val="left"/>
+      <w:pPr>
+        <w:ind w:left="5040" w:hanging="360"/>
+      </w:pPr>
+      <w:rPr>
+        <w:rFonts w:ascii="Symbol" w:hAnsi="Symbol" w:hint="default"/>
+      </w:rPr>
+    </w:lvl>
+    <w:lvl w:ilvl="7" w:tplc="04150003" w:tentative="1">
+      <w:start w:val="1"/>
+      <w:numFmt w:val="bullet"/>
+      <w:lvlText w:val="o"/>
+      <w:lvlJc w:val="left"/>
+      <w:pPr>
+        <w:ind w:left="5760" w:hanging="360"/>
+      </w:pPr>
+      <w:rPr>
+        <w:rFonts w:ascii="Courier New" w:hAnsi="Courier New" w:cs="Courier New" w:hint="default"/>
+      </w:rPr>
+    </w:lvl>
+    <w:lvl w:ilvl="8" w:tplc="04150005" w:tentative="1">
+      <w:start w:val="1"/>
+      <w:numFmt w:val="bullet"/>
+      <w:lvlText w:val=""/>
+      <w:lvlJc w:val="left"/>
+      <w:pPr>
+        <w:ind w:left="6480" w:hanging="360"/>
+      </w:pPr>
+      <w:rPr>
+        <w:rFonts w:ascii="Wingdings" w:hAnsi="Wingdings" w:hint="default"/>
+      </w:rPr>
+    </w:lvl>
+  </w:abstractNum>
   <w:num w:numId="1">
     <w:abstractNumId w:val="0"/>
+  </w:num>
+  <w:num w:numId="2">
+    <w:abstractNumId w:val="2"/>
+  </w:num>
+  <w:num w:numId="3">
+    <w:abstractNumId w:val="3"/>
+  </w:num>
+  <w:num w:numId="4">
+    <w:abstractNumId w:val="1"/>
+  </w:num>
+  <w:num w:numId="5">
+    <w:abstractNumId w:val="4"/>
   </w:num>
 </w:numbering>
 </file>
 
 <file path=word/styles.xml><?xml version="1.0" encoding="utf-8"?>
-<w:styles xmlns:mc="http://schemas.openxmlformats.org/markup-compatibility/2006" xmlns:r="http://schemas.openxmlformats.org/officeDocument/2006/relationships" xmlns:w="http://schemas.openxmlformats.org/wordprocessingml/2006/main" xmlns:w14="http://schemas.microsoft.com/office/word/2010/wordml" xmlns:w15="http://schemas.microsoft.com/office/word/2012/wordml" xmlns:w16cid="http://schemas.microsoft.com/office/word/2016/wordml/cid" xmlns:w16se="http://schemas.microsoft.com/office/word/2015/wordml/symex" mc:Ignorable="w14 w15 w16se w16cid">
+<w:styles xmlns:mc="http://schemas.openxmlformats.org/markup-compatibility/2006" xmlns:r="http://schemas.openxmlformats.org/officeDocument/2006/relationships" xmlns:w="http://schemas.openxmlformats.org/wordprocessingml/2006/main" xmlns:w14="http://schemas.microsoft.com/office/word/2010/wordml" xmlns:w15="http://schemas.microsoft.com/office/word/2012/wordml" xmlns:w16cex="http://schemas.microsoft.com/office/word/2018/wordml/cex" xmlns:w16cid="http://schemas.microsoft.com/office/word/2016/wordml/cid" xmlns:w16="http://schemas.microsoft.com/office/word/2018/wordml" xmlns:w16se="http://schemas.microsoft.com/office/word/2015/wordml/symex" mc:Ignorable="w14 w15 w16se w16cid w16 w16cex">
   <w:docDefaults>
     <w:rPrDefault>
       <w:rPr>
@@ -3696,7 +5536,7 @@
     <w:lsdException w:name="Table Web 2" w:semiHidden="1" w:unhideWhenUsed="1"/>
     <w:lsdException w:name="Table Web 3" w:semiHidden="1" w:unhideWhenUsed="1"/>
     <w:lsdException w:name="Balloon Text" w:semiHidden="1" w:unhideWhenUsed="1"/>
-    <w:lsdException w:name="Table Grid" w:semiHidden="1" w:uiPriority="39" w:unhideWhenUsed="1"/>
+    <w:lsdException w:name="Table Grid" w:uiPriority="39"/>
     <w:lsdException w:name="Table Theme" w:semiHidden="1" w:unhideWhenUsed="1"/>
     <w:lsdException w:name="Placeholder Text" w:semiHidden="1"/>
     <w:lsdException w:name="No Spacing" w:uiPriority="1" w:qFormat="1"/>
@@ -3944,6 +5784,28 @@
       <w:szCs w:val="32"/>
     </w:rPr>
   </w:style>
+  <w:style w:type="paragraph" w:styleId="Heading2">
+    <w:name w:val="heading 2"/>
+    <w:basedOn w:val="Normal"/>
+    <w:next w:val="Normal"/>
+    <w:link w:val="Heading2Char"/>
+    <w:uiPriority w:val="9"/>
+    <w:unhideWhenUsed/>
+    <w:qFormat/>
+    <w:rsid w:val="009010C8"/>
+    <w:pPr>
+      <w:keepNext/>
+      <w:keepLines/>
+      <w:spacing w:before="40" w:after="0"/>
+      <w:outlineLvl w:val="1"/>
+    </w:pPr>
+    <w:rPr>
+      <w:rFonts w:asciiTheme="majorHAnsi" w:eastAsiaTheme="majorEastAsia" w:hAnsiTheme="majorHAnsi" w:cstheme="majorBidi"/>
+      <w:color w:val="2E74B5" w:themeColor="accent1" w:themeShade="BF"/>
+      <w:sz w:val="26"/>
+      <w:szCs w:val="26"/>
+    </w:rPr>
+  </w:style>
   <w:style w:type="character" w:default="1" w:styleId="DefaultParagraphFont">
     <w:name w:val="Default Paragraph Font"/>
     <w:uiPriority w:val="1"/>
@@ -4071,6 +5933,58 @@
       <w:rFonts w:ascii="Tahoma" w:hAnsi="Tahoma" w:cs="Tahoma"/>
       <w:sz w:val="16"/>
       <w:szCs w:val="16"/>
+    </w:rPr>
+  </w:style>
+  <w:style w:type="paragraph" w:styleId="EndnoteText">
+    <w:name w:val="endnote text"/>
+    <w:basedOn w:val="Normal"/>
+    <w:link w:val="EndnoteTextChar"/>
+    <w:uiPriority w:val="99"/>
+    <w:semiHidden/>
+    <w:unhideWhenUsed/>
+    <w:rsid w:val="001513F8"/>
+    <w:pPr>
+      <w:spacing w:after="0" w:line="240" w:lineRule="auto"/>
+    </w:pPr>
+    <w:rPr>
+      <w:sz w:val="20"/>
+      <w:szCs w:val="20"/>
+    </w:rPr>
+  </w:style>
+  <w:style w:type="character" w:customStyle="1" w:styleId="EndnoteTextChar">
+    <w:name w:val="Endnote Text Char"/>
+    <w:basedOn w:val="DefaultParagraphFont"/>
+    <w:link w:val="EndnoteText"/>
+    <w:uiPriority w:val="99"/>
+    <w:semiHidden/>
+    <w:rsid w:val="001513F8"/>
+    <w:rPr>
+      <w:sz w:val="20"/>
+      <w:szCs w:val="20"/>
+    </w:rPr>
+  </w:style>
+  <w:style w:type="character" w:styleId="EndnoteReference">
+    <w:name w:val="endnote reference"/>
+    <w:basedOn w:val="DefaultParagraphFont"/>
+    <w:uiPriority w:val="99"/>
+    <w:semiHidden/>
+    <w:unhideWhenUsed/>
+    <w:rsid w:val="001513F8"/>
+    <w:rPr>
+      <w:vertAlign w:val="superscript"/>
+    </w:rPr>
+  </w:style>
+  <w:style w:type="character" w:customStyle="1" w:styleId="Heading2Char">
+    <w:name w:val="Heading 2 Char"/>
+    <w:basedOn w:val="DefaultParagraphFont"/>
+    <w:link w:val="Heading2"/>
+    <w:uiPriority w:val="9"/>
+    <w:rsid w:val="009010C8"/>
+    <w:rPr>
+      <w:rFonts w:asciiTheme="majorHAnsi" w:eastAsiaTheme="majorEastAsia" w:hAnsiTheme="majorHAnsi" w:cstheme="majorBidi"/>
+      <w:color w:val="2E74B5" w:themeColor="accent1" w:themeShade="BF"/>
+      <w:sz w:val="26"/>
+      <w:szCs w:val="26"/>
     </w:rPr>
   </w:style>
 </w:styles>

</xml_diff>